<commit_message>
added sensitivity and robustness
</commit_message>
<xml_diff>
--- a/Lesson 3 Choosing and Characterizing Metrics.docx
+++ b/Lesson 3 Choosing and Characterizing Metrics.docx
@@ -2159,16 +2159,509 @@
       </m:oMath>
     </w:p>
     <w:p>
+      <w:pPr>
+        <w:pStyle w:val="Heading2"/>
+      </w:pPr>
       <w:r>
         <w:lastRenderedPageBreak/>
-        <w:t>About means, medians and percentiles:</w:t>
+        <w:t>Sensitivity and Robustness</w:t>
+      </w:r>
+    </w:p>
+    <w:p>
+      <w:r>
+        <w:t>A good metric should be sensitive to the changes that we make, and robust enough for the changes that we don’t make. For example, depending on what we are trying to measure, median/mean/90</w:t>
+      </w:r>
+      <w:r>
+        <w:rPr>
+          <w:vertAlign w:val="superscript"/>
+        </w:rPr>
+        <w:t>th</w:t>
+      </w:r>
+      <w:r>
+        <w:t xml:space="preserve"> percentile/95</w:t>
+      </w:r>
+      <w:r>
+        <w:rPr>
+          <w:vertAlign w:val="superscript"/>
+        </w:rPr>
+        <w:t>th</w:t>
+      </w:r>
+      <w:r>
+        <w:t xml:space="preserve"> percentile will be selected. </w:t>
+      </w:r>
+    </w:p>
+    <w:p>
+      <w:r>
+        <w:t>How to measure sensitivity or robustness?</w:t>
+      </w:r>
+    </w:p>
+    <w:p>
+      <w:pPr>
+        <w:pStyle w:val="ListParagraph"/>
+        <w:numPr>
+          <w:ilvl w:val="0"/>
+          <w:numId w:val="16"/>
+        </w:numPr>
+      </w:pPr>
+      <w:r>
+        <w:t xml:space="preserve">Look at experiment data. </w:t>
+      </w:r>
+      <w:r>
+        <w:t xml:space="preserve">A/A test is a good </w:t>
+      </w:r>
+      <w:proofErr w:type="spellStart"/>
+      <w:r>
+        <w:t>to</w:t>
+      </w:r>
+      <w:proofErr w:type="spellEnd"/>
+      <w:r>
+        <w:t xml:space="preserve"> way to test metric sensitivity. We can see if our metrics pick up any spurious differences between the two groups.</w:t>
+      </w:r>
+      <w:r>
+        <w:t xml:space="preserve"> </w:t>
+      </w:r>
+      <w:r>
+        <w:t>Historical experiment data</w:t>
+      </w:r>
+      <w:r>
+        <w:t xml:space="preserve"> is also valuable for measuring metric variance.</w:t>
+      </w:r>
+    </w:p>
+    <w:p>
+      <w:pPr>
+        <w:pStyle w:val="ListParagraph"/>
+        <w:numPr>
+          <w:ilvl w:val="0"/>
+          <w:numId w:val="16"/>
+        </w:numPr>
+      </w:pPr>
+      <w:r>
+        <w:t xml:space="preserve">Retrospective analysis. If we don’t have historical experiment data or don’t plan to run an experiment, we can look back at changes we know we made to our site and see if the metrics we’re interested in </w:t>
+      </w:r>
+      <w:proofErr w:type="gramStart"/>
+      <w:r>
+        <w:t>actually moved</w:t>
+      </w:r>
+      <w:proofErr w:type="gramEnd"/>
+      <w:r>
+        <w:t xml:space="preserve"> in conjunction with those changes.</w:t>
+      </w:r>
+    </w:p>
+    <w:p>
+      <w:r>
+        <w:t xml:space="preserve">For </w:t>
+      </w:r>
+      <w:proofErr w:type="gramStart"/>
+      <w:r>
+        <w:t>example ,we</w:t>
+      </w:r>
+      <w:proofErr w:type="gramEnd"/>
+      <w:r>
+        <w:t xml:space="preserve"> would like to choose summary metric for latency of a video (how long it takes to load the video).</w:t>
+      </w:r>
+    </w:p>
+    <w:p>
+      <w:pPr>
+        <w:pStyle w:val="ListParagraph"/>
+        <w:numPr>
+          <w:ilvl w:val="0"/>
+          <w:numId w:val="19"/>
+        </w:numPr>
+      </w:pPr>
+      <w:r>
+        <w:t>Retrospective analysis first:</w:t>
+      </w:r>
+    </w:p>
+    <w:p>
+      <w:pPr>
+        <w:pStyle w:val="ListParagraph"/>
+      </w:pPr>
+      <w:r>
+        <w:t>Assume we have the distribution for a single video as follows:</w:t>
+      </w:r>
+    </w:p>
+    <w:p>
+      <w:pPr>
+        <w:pStyle w:val="ListParagraph"/>
+        <w:jc w:val="center"/>
+      </w:pPr>
+      <w:r>
+        <w:rPr>
+          <w:noProof/>
+        </w:rPr>
+        <w:drawing>
+          <wp:inline distT="0" distB="0" distL="0" distR="0" wp14:anchorId="1A8C1826" wp14:editId="66D01659">
+            <wp:extent cx="2142698" cy="1357042"/>
+            <wp:effectExtent l="0" t="0" r="0" b="0"/>
+            <wp:docPr id="12" name="Picture 12"/>
+            <wp:cNvGraphicFramePr>
+              <a:graphicFrameLocks xmlns:a="http://schemas.openxmlformats.org/drawingml/2006/main" noChangeAspect="1"/>
+            </wp:cNvGraphicFramePr>
+            <a:graphic xmlns:a="http://schemas.openxmlformats.org/drawingml/2006/main">
+              <a:graphicData uri="http://schemas.openxmlformats.org/drawingml/2006/picture">
+                <pic:pic xmlns:pic="http://schemas.openxmlformats.org/drawingml/2006/picture">
+                  <pic:nvPicPr>
+                    <pic:cNvPr id="1" name=""/>
+                    <pic:cNvPicPr/>
+                  </pic:nvPicPr>
+                  <pic:blipFill>
+                    <a:blip r:embed="rId15"/>
+                    <a:stretch>
+                      <a:fillRect/>
+                    </a:stretch>
+                  </pic:blipFill>
+                  <pic:spPr>
+                    <a:xfrm>
+                      <a:off x="0" y="0"/>
+                      <a:ext cx="2174374" cy="1377104"/>
+                    </a:xfrm>
+                    <a:prstGeom prst="rect">
+                      <a:avLst/>
+                    </a:prstGeom>
+                  </pic:spPr>
+                </pic:pic>
+              </a:graphicData>
+            </a:graphic>
+          </wp:inline>
+        </w:drawing>
+      </w:r>
+    </w:p>
+    <w:p>
+      <w:pPr>
+        <w:pStyle w:val="ListParagraph"/>
+      </w:pPr>
+      <w:r>
+        <w:t>If we plot for multiple videos of the same size:</w:t>
+      </w:r>
+    </w:p>
+    <w:p>
+      <w:pPr>
+        <w:pStyle w:val="ListParagraph"/>
+        <w:jc w:val="center"/>
+      </w:pPr>
+      <w:r>
+        <w:rPr>
+          <w:noProof/>
+        </w:rPr>
+        <w:drawing>
+          <wp:inline distT="0" distB="0" distL="0" distR="0" wp14:anchorId="1B134015" wp14:editId="71711409">
+            <wp:extent cx="2197290" cy="1381053"/>
+            <wp:effectExtent l="0" t="0" r="0" b="0"/>
+            <wp:docPr id="13" name="Picture 13"/>
+            <wp:cNvGraphicFramePr>
+              <a:graphicFrameLocks xmlns:a="http://schemas.openxmlformats.org/drawingml/2006/main" noChangeAspect="1"/>
+            </wp:cNvGraphicFramePr>
+            <a:graphic xmlns:a="http://schemas.openxmlformats.org/drawingml/2006/main">
+              <a:graphicData uri="http://schemas.openxmlformats.org/drawingml/2006/picture">
+                <pic:pic xmlns:pic="http://schemas.openxmlformats.org/drawingml/2006/picture">
+                  <pic:nvPicPr>
+                    <pic:cNvPr id="1" name=""/>
+                    <pic:cNvPicPr/>
+                  </pic:nvPicPr>
+                  <pic:blipFill>
+                    <a:blip r:embed="rId16"/>
+                    <a:stretch>
+                      <a:fillRect/>
+                    </a:stretch>
+                  </pic:blipFill>
+                  <pic:spPr>
+                    <a:xfrm>
+                      <a:off x="0" y="0"/>
+                      <a:ext cx="2221566" cy="1396311"/>
+                    </a:xfrm>
+                    <a:prstGeom prst="rect">
+                      <a:avLst/>
+                    </a:prstGeom>
+                  </pic:spPr>
+                </pic:pic>
+              </a:graphicData>
+            </a:graphic>
+          </wp:inline>
+        </w:drawing>
+      </w:r>
+    </w:p>
+    <w:p>
+      <w:pPr>
+        <w:pStyle w:val="ListParagraph"/>
+      </w:pPr>
+      <w:r>
+        <w:t>There are two modals here, people with long loading time and short loading time, which could happen because people have different speed internet. If we plot the medians and certain percentiles for these 5 videos:</w:t>
+      </w:r>
+    </w:p>
+    <w:p>
+      <w:pPr>
+        <w:pStyle w:val="ListParagraph"/>
+        <w:jc w:val="center"/>
+      </w:pPr>
+      <w:r>
+        <w:rPr>
+          <w:noProof/>
+        </w:rPr>
+        <w:lastRenderedPageBreak/>
+        <w:drawing>
+          <wp:inline distT="0" distB="0" distL="0" distR="0" wp14:anchorId="649C734C" wp14:editId="3A0AEBD8">
+            <wp:extent cx="2991790" cy="1603612"/>
+            <wp:effectExtent l="0" t="0" r="0" b="0"/>
+            <wp:docPr id="14" name="Picture 14"/>
+            <wp:cNvGraphicFramePr>
+              <a:graphicFrameLocks xmlns:a="http://schemas.openxmlformats.org/drawingml/2006/main" noChangeAspect="1"/>
+            </wp:cNvGraphicFramePr>
+            <a:graphic xmlns:a="http://schemas.openxmlformats.org/drawingml/2006/main">
+              <a:graphicData uri="http://schemas.openxmlformats.org/drawingml/2006/picture">
+                <pic:pic xmlns:pic="http://schemas.openxmlformats.org/drawingml/2006/picture">
+                  <pic:nvPicPr>
+                    <pic:cNvPr id="1" name=""/>
+                    <pic:cNvPicPr/>
+                  </pic:nvPicPr>
+                  <pic:blipFill>
+                    <a:blip r:embed="rId17"/>
+                    <a:stretch>
+                      <a:fillRect/>
+                    </a:stretch>
+                  </pic:blipFill>
+                  <pic:spPr>
+                    <a:xfrm>
+                      <a:off x="0" y="0"/>
+                      <a:ext cx="3007798" cy="1612192"/>
+                    </a:xfrm>
+                    <a:prstGeom prst="rect">
+                      <a:avLst/>
+                    </a:prstGeom>
+                  </pic:spPr>
+                </pic:pic>
+              </a:graphicData>
+            </a:graphic>
+          </wp:inline>
+        </w:drawing>
+      </w:r>
+    </w:p>
+    <w:p>
+      <w:pPr>
+        <w:pStyle w:val="ListParagraph"/>
+      </w:pPr>
+      <w:r>
+        <w:t>Compared to median, 80</w:t>
+      </w:r>
+      <w:r>
+        <w:rPr>
+          <w:vertAlign w:val="superscript"/>
+        </w:rPr>
+        <w:t>th</w:t>
+      </w:r>
+      <w:r>
+        <w:t xml:space="preserve"> and 85</w:t>
+      </w:r>
+      <w:r>
+        <w:rPr>
+          <w:vertAlign w:val="superscript"/>
+        </w:rPr>
+        <w:t>th</w:t>
+      </w:r>
+      <w:r>
+        <w:t xml:space="preserve"> percentile, 90</w:t>
+      </w:r>
+      <w:r>
+        <w:rPr>
+          <w:vertAlign w:val="superscript"/>
+        </w:rPr>
+        <w:t>th</w:t>
+      </w:r>
+      <w:r>
+        <w:t xml:space="preserve"> and 99</w:t>
+      </w:r>
+      <w:r>
+        <w:rPr>
+          <w:vertAlign w:val="superscript"/>
+        </w:rPr>
+        <w:t>th</w:t>
+      </w:r>
+      <w:r>
+        <w:t xml:space="preserve"> percentile </w:t>
+      </w:r>
+      <w:r>
+        <w:t>zig zag more, which means they are not robust enough as summary metrics.</w:t>
+      </w:r>
+    </w:p>
+    <w:p>
+      <w:pPr>
+        <w:pStyle w:val="ListParagraph"/>
+        <w:numPr>
+          <w:ilvl w:val="0"/>
+          <w:numId w:val="19"/>
+        </w:numPr>
+      </w:pPr>
+      <w:r>
+        <w:t>Experiment data:</w:t>
+      </w:r>
+    </w:p>
+    <w:p>
+      <w:pPr>
+        <w:pStyle w:val="ListParagraph"/>
+      </w:pPr>
+      <w:r>
+        <w:t>If we change the resolution of our videos, the load time should increase. If our metric doesn’t change, it probably won’t be a sensitive enough summary metric.</w:t>
+      </w:r>
+    </w:p>
+    <w:p>
+      <w:pPr>
+        <w:pStyle w:val="ListParagraph"/>
+      </w:pPr>
+      <w:r>
+        <w:rPr>
+          <w:noProof/>
+        </w:rPr>
+        <w:drawing>
+          <wp:inline distT="0" distB="0" distL="0" distR="0" wp14:anchorId="00D75BE0" wp14:editId="3ED54138">
+            <wp:extent cx="2421514" cy="1521725"/>
+            <wp:effectExtent l="0" t="0" r="0" b="2540"/>
+            <wp:docPr id="15" name="Picture 15"/>
+            <wp:cNvGraphicFramePr>
+              <a:graphicFrameLocks xmlns:a="http://schemas.openxmlformats.org/drawingml/2006/main" noChangeAspect="1"/>
+            </wp:cNvGraphicFramePr>
+            <a:graphic xmlns:a="http://schemas.openxmlformats.org/drawingml/2006/main">
+              <a:graphicData uri="http://schemas.openxmlformats.org/drawingml/2006/picture">
+                <pic:pic xmlns:pic="http://schemas.openxmlformats.org/drawingml/2006/picture">
+                  <pic:nvPicPr>
+                    <pic:cNvPr id="1" name=""/>
+                    <pic:cNvPicPr/>
+                  </pic:nvPicPr>
+                  <pic:blipFill>
+                    <a:blip r:embed="rId18"/>
+                    <a:stretch>
+                      <a:fillRect/>
+                    </a:stretch>
+                  </pic:blipFill>
+                  <pic:spPr>
+                    <a:xfrm>
+                      <a:off x="0" y="0"/>
+                      <a:ext cx="2437979" cy="1532072"/>
+                    </a:xfrm>
+                    <a:prstGeom prst="rect">
+                      <a:avLst/>
+                    </a:prstGeom>
+                  </pic:spPr>
+                </pic:pic>
+              </a:graphicData>
+            </a:graphic>
+          </wp:inline>
+        </w:drawing>
+      </w:r>
+      <w:r>
+        <w:t xml:space="preserve">    </w:t>
+      </w:r>
+      <w:r>
+        <w:rPr>
+          <w:noProof/>
+        </w:rPr>
+        <w:drawing>
+          <wp:inline distT="0" distB="0" distL="0" distR="0" wp14:anchorId="0BEBAA08" wp14:editId="2AAB635D">
+            <wp:extent cx="2617348" cy="1433669"/>
+            <wp:effectExtent l="0" t="0" r="0" b="0"/>
+            <wp:docPr id="16" name="Picture 16"/>
+            <wp:cNvGraphicFramePr>
+              <a:graphicFrameLocks xmlns:a="http://schemas.openxmlformats.org/drawingml/2006/main" noChangeAspect="1"/>
+            </wp:cNvGraphicFramePr>
+            <a:graphic xmlns:a="http://schemas.openxmlformats.org/drawingml/2006/main">
+              <a:graphicData uri="http://schemas.openxmlformats.org/drawingml/2006/picture">
+                <pic:pic xmlns:pic="http://schemas.openxmlformats.org/drawingml/2006/picture">
+                  <pic:nvPicPr>
+                    <pic:cNvPr id="1" name=""/>
+                    <pic:cNvPicPr/>
+                  </pic:nvPicPr>
+                  <pic:blipFill>
+                    <a:blip r:embed="rId19"/>
+                    <a:stretch>
+                      <a:fillRect/>
+                    </a:stretch>
+                  </pic:blipFill>
+                  <pic:spPr>
+                    <a:xfrm>
+                      <a:off x="0" y="0"/>
+                      <a:ext cx="2667080" cy="1460910"/>
+                    </a:xfrm>
+                    <a:prstGeom prst="rect">
+                      <a:avLst/>
+                    </a:prstGeom>
+                  </pic:spPr>
+                </pic:pic>
+              </a:graphicData>
+            </a:graphic>
+          </wp:inline>
+        </w:drawing>
+      </w:r>
+    </w:p>
+    <w:p>
+      <w:pPr>
+        <w:pStyle w:val="ListParagraph"/>
+      </w:pPr>
+      <w:r>
+        <w:t>Video 1 has the highest loading time. The latency affects people with slow internet more than with the fast internet. Median and 80</w:t>
+      </w:r>
+      <w:r>
+        <w:rPr>
+          <w:vertAlign w:val="superscript"/>
+        </w:rPr>
+        <w:t>th</w:t>
+      </w:r>
+      <w:r>
+        <w:t xml:space="preserve"> percentile barely changes across different types of videos, which is an indication that median and 80</w:t>
+      </w:r>
+      <w:r>
+        <w:rPr>
+          <w:vertAlign w:val="superscript"/>
+        </w:rPr>
+        <w:t>th</w:t>
+      </w:r>
+      <w:r>
+        <w:t xml:space="preserve"> percentile </w:t>
+      </w:r>
+      <w:proofErr w:type="gramStart"/>
+      <w:r>
+        <w:t>are</w:t>
+      </w:r>
+      <w:proofErr w:type="gramEnd"/>
+      <w:r>
+        <w:t xml:space="preserve"> not sensitive enough.</w:t>
+      </w:r>
+      <w:r>
+        <w:t xml:space="preserve"> They are not showing a change when we do make a change that we care about.</w:t>
+      </w:r>
+    </w:p>
+    <w:p>
+      <w:pPr>
+        <w:pStyle w:val="ListParagraph"/>
+        <w:rPr>
+          <w:b/>
+          <w:bCs/>
+        </w:rPr>
+      </w:pPr>
+      <w:r>
+        <w:rPr>
+          <w:b/>
+          <w:bCs/>
+        </w:rPr>
+        <w:t>Overall, 85</w:t>
+      </w:r>
+      <w:r>
+        <w:rPr>
+          <w:b/>
+          <w:bCs/>
+          <w:vertAlign w:val="superscript"/>
+        </w:rPr>
+        <w:t>th</w:t>
+      </w:r>
+      <w:r>
+        <w:rPr>
+          <w:b/>
+          <w:bCs/>
+        </w:rPr>
+        <w:t xml:space="preserve"> percentile might be a good metric that’s both robust and sensitive.</w:t>
       </w:r>
     </w:p>
     <w:p>
       <w:bookmarkStart w:id="0" w:name="_GoBack"/>
       <w:bookmarkEnd w:id="0"/>
     </w:p>
-    <w:p/>
     <w:p/>
     <w:sectPr>
       <w:pgSz w:w="12240" w:h="15840"/>
@@ -2295,9 +2788,122 @@
     </w:lvl>
   </w:abstractNum>
   <w:abstractNum w:abstractNumId="1" w15:restartNumberingAfterBreak="0">
+    <w:nsid w:val="01DB6555"/>
+    <w:multiLevelType w:val="hybridMultilevel"/>
+    <w:tmpl w:val="5E1E1532"/>
+    <w:lvl w:ilvl="0" w:tplc="04090001">
+      <w:start w:val="1"/>
+      <w:numFmt w:val="bullet"/>
+      <w:lvlText w:val=""/>
+      <w:lvlJc w:val="left"/>
+      <w:pPr>
+        <w:ind w:left="1080" w:hanging="360"/>
+      </w:pPr>
+      <w:rPr>
+        <w:rFonts w:ascii="Symbol" w:hAnsi="Symbol" w:hint="default"/>
+      </w:rPr>
+    </w:lvl>
+    <w:lvl w:ilvl="1" w:tplc="04090003" w:tentative="1">
+      <w:start w:val="1"/>
+      <w:numFmt w:val="bullet"/>
+      <w:lvlText w:val="o"/>
+      <w:lvlJc w:val="left"/>
+      <w:pPr>
+        <w:ind w:left="1800" w:hanging="360"/>
+      </w:pPr>
+      <w:rPr>
+        <w:rFonts w:ascii="Courier New" w:hAnsi="Courier New" w:cs="Courier New" w:hint="default"/>
+      </w:rPr>
+    </w:lvl>
+    <w:lvl w:ilvl="2" w:tplc="04090005" w:tentative="1">
+      <w:start w:val="1"/>
+      <w:numFmt w:val="bullet"/>
+      <w:lvlText w:val=""/>
+      <w:lvlJc w:val="left"/>
+      <w:pPr>
+        <w:ind w:left="2520" w:hanging="360"/>
+      </w:pPr>
+      <w:rPr>
+        <w:rFonts w:ascii="Wingdings" w:hAnsi="Wingdings" w:hint="default"/>
+      </w:rPr>
+    </w:lvl>
+    <w:lvl w:ilvl="3" w:tplc="04090001" w:tentative="1">
+      <w:start w:val="1"/>
+      <w:numFmt w:val="bullet"/>
+      <w:lvlText w:val=""/>
+      <w:lvlJc w:val="left"/>
+      <w:pPr>
+        <w:ind w:left="3240" w:hanging="360"/>
+      </w:pPr>
+      <w:rPr>
+        <w:rFonts w:ascii="Symbol" w:hAnsi="Symbol" w:hint="default"/>
+      </w:rPr>
+    </w:lvl>
+    <w:lvl w:ilvl="4" w:tplc="04090003" w:tentative="1">
+      <w:start w:val="1"/>
+      <w:numFmt w:val="bullet"/>
+      <w:lvlText w:val="o"/>
+      <w:lvlJc w:val="left"/>
+      <w:pPr>
+        <w:ind w:left="3960" w:hanging="360"/>
+      </w:pPr>
+      <w:rPr>
+        <w:rFonts w:ascii="Courier New" w:hAnsi="Courier New" w:cs="Courier New" w:hint="default"/>
+      </w:rPr>
+    </w:lvl>
+    <w:lvl w:ilvl="5" w:tplc="04090005" w:tentative="1">
+      <w:start w:val="1"/>
+      <w:numFmt w:val="bullet"/>
+      <w:lvlText w:val=""/>
+      <w:lvlJc w:val="left"/>
+      <w:pPr>
+        <w:ind w:left="4680" w:hanging="360"/>
+      </w:pPr>
+      <w:rPr>
+        <w:rFonts w:ascii="Wingdings" w:hAnsi="Wingdings" w:hint="default"/>
+      </w:rPr>
+    </w:lvl>
+    <w:lvl w:ilvl="6" w:tplc="04090001" w:tentative="1">
+      <w:start w:val="1"/>
+      <w:numFmt w:val="bullet"/>
+      <w:lvlText w:val=""/>
+      <w:lvlJc w:val="left"/>
+      <w:pPr>
+        <w:ind w:left="5400" w:hanging="360"/>
+      </w:pPr>
+      <w:rPr>
+        <w:rFonts w:ascii="Symbol" w:hAnsi="Symbol" w:hint="default"/>
+      </w:rPr>
+    </w:lvl>
+    <w:lvl w:ilvl="7" w:tplc="04090003" w:tentative="1">
+      <w:start w:val="1"/>
+      <w:numFmt w:val="bullet"/>
+      <w:lvlText w:val="o"/>
+      <w:lvlJc w:val="left"/>
+      <w:pPr>
+        <w:ind w:left="6120" w:hanging="360"/>
+      </w:pPr>
+      <w:rPr>
+        <w:rFonts w:ascii="Courier New" w:hAnsi="Courier New" w:cs="Courier New" w:hint="default"/>
+      </w:rPr>
+    </w:lvl>
+    <w:lvl w:ilvl="8" w:tplc="04090005" w:tentative="1">
+      <w:start w:val="1"/>
+      <w:numFmt w:val="bullet"/>
+      <w:lvlText w:val=""/>
+      <w:lvlJc w:val="left"/>
+      <w:pPr>
+        <w:ind w:left="6840" w:hanging="360"/>
+      </w:pPr>
+      <w:rPr>
+        <w:rFonts w:ascii="Wingdings" w:hAnsi="Wingdings" w:hint="default"/>
+      </w:rPr>
+    </w:lvl>
+  </w:abstractNum>
+  <w:abstractNum w:abstractNumId="2" w15:restartNumberingAfterBreak="0">
     <w:nsid w:val="138E754C"/>
     <w:multiLevelType w:val="hybridMultilevel"/>
-    <w:tmpl w:val="4AB454A0"/>
+    <w:tmpl w:val="26D62C1E"/>
     <w:lvl w:ilvl="0" w:tplc="04090001">
       <w:start w:val="1"/>
       <w:numFmt w:val="bullet"/>
@@ -2407,7 +3013,7 @@
       </w:rPr>
     </w:lvl>
   </w:abstractNum>
-  <w:abstractNum w:abstractNumId="2" w15:restartNumberingAfterBreak="0">
+  <w:abstractNum w:abstractNumId="3" w15:restartNumberingAfterBreak="0">
     <w:nsid w:val="1D586B54"/>
     <w:multiLevelType w:val="hybridMultilevel"/>
     <w:tmpl w:val="6D9A1CDC"/>
@@ -2520,7 +3126,7 @@
       </w:rPr>
     </w:lvl>
   </w:abstractNum>
-  <w:abstractNum w:abstractNumId="3" w15:restartNumberingAfterBreak="0">
+  <w:abstractNum w:abstractNumId="4" w15:restartNumberingAfterBreak="0">
     <w:nsid w:val="23AB1375"/>
     <w:multiLevelType w:val="hybridMultilevel"/>
     <w:tmpl w:val="4B125CCA"/>
@@ -2633,7 +3239,7 @@
       </w:rPr>
     </w:lvl>
   </w:abstractNum>
-  <w:abstractNum w:abstractNumId="4" w15:restartNumberingAfterBreak="0">
+  <w:abstractNum w:abstractNumId="5" w15:restartNumberingAfterBreak="0">
     <w:nsid w:val="30351E76"/>
     <w:multiLevelType w:val="hybridMultilevel"/>
     <w:tmpl w:val="A5BEE804"/>
@@ -2745,7 +3351,7 @@
       </w:rPr>
     </w:lvl>
   </w:abstractNum>
-  <w:abstractNum w:abstractNumId="5" w15:restartNumberingAfterBreak="0">
+  <w:abstractNum w:abstractNumId="6" w15:restartNumberingAfterBreak="0">
     <w:nsid w:val="3B711E9B"/>
     <w:multiLevelType w:val="hybridMultilevel"/>
     <w:tmpl w:val="A4ACF428"/>
@@ -2858,7 +3464,7 @@
       </w:rPr>
     </w:lvl>
   </w:abstractNum>
-  <w:abstractNum w:abstractNumId="6" w15:restartNumberingAfterBreak="0">
+  <w:abstractNum w:abstractNumId="7" w15:restartNumberingAfterBreak="0">
     <w:nsid w:val="466B47E9"/>
     <w:multiLevelType w:val="hybridMultilevel"/>
     <w:tmpl w:val="DCD0C7FC"/>
@@ -2971,7 +3577,7 @@
       </w:rPr>
     </w:lvl>
   </w:abstractNum>
-  <w:abstractNum w:abstractNumId="7" w15:restartNumberingAfterBreak="0">
+  <w:abstractNum w:abstractNumId="8" w15:restartNumberingAfterBreak="0">
     <w:nsid w:val="47583EFE"/>
     <w:multiLevelType w:val="hybridMultilevel"/>
     <w:tmpl w:val="B4A4A4DA"/>
@@ -3084,7 +3690,120 @@
       </w:rPr>
     </w:lvl>
   </w:abstractNum>
-  <w:abstractNum w:abstractNumId="8" w15:restartNumberingAfterBreak="0">
+  <w:abstractNum w:abstractNumId="9" w15:restartNumberingAfterBreak="0">
+    <w:nsid w:val="4E2C469A"/>
+    <w:multiLevelType w:val="hybridMultilevel"/>
+    <w:tmpl w:val="8EF4A2E2"/>
+    <w:lvl w:ilvl="0" w:tplc="04090001">
+      <w:start w:val="1"/>
+      <w:numFmt w:val="bullet"/>
+      <w:lvlText w:val=""/>
+      <w:lvlJc w:val="left"/>
+      <w:pPr>
+        <w:ind w:left="720" w:hanging="360"/>
+      </w:pPr>
+      <w:rPr>
+        <w:rFonts w:ascii="Symbol" w:hAnsi="Symbol" w:hint="default"/>
+      </w:rPr>
+    </w:lvl>
+    <w:lvl w:ilvl="1" w:tplc="04090003" w:tentative="1">
+      <w:start w:val="1"/>
+      <w:numFmt w:val="bullet"/>
+      <w:lvlText w:val="o"/>
+      <w:lvlJc w:val="left"/>
+      <w:pPr>
+        <w:ind w:left="1440" w:hanging="360"/>
+      </w:pPr>
+      <w:rPr>
+        <w:rFonts w:ascii="Courier New" w:hAnsi="Courier New" w:cs="Courier New" w:hint="default"/>
+      </w:rPr>
+    </w:lvl>
+    <w:lvl w:ilvl="2" w:tplc="04090005" w:tentative="1">
+      <w:start w:val="1"/>
+      <w:numFmt w:val="bullet"/>
+      <w:lvlText w:val=""/>
+      <w:lvlJc w:val="left"/>
+      <w:pPr>
+        <w:ind w:left="2160" w:hanging="360"/>
+      </w:pPr>
+      <w:rPr>
+        <w:rFonts w:ascii="Wingdings" w:hAnsi="Wingdings" w:hint="default"/>
+      </w:rPr>
+    </w:lvl>
+    <w:lvl w:ilvl="3" w:tplc="04090001" w:tentative="1">
+      <w:start w:val="1"/>
+      <w:numFmt w:val="bullet"/>
+      <w:lvlText w:val=""/>
+      <w:lvlJc w:val="left"/>
+      <w:pPr>
+        <w:ind w:left="2880" w:hanging="360"/>
+      </w:pPr>
+      <w:rPr>
+        <w:rFonts w:ascii="Symbol" w:hAnsi="Symbol" w:hint="default"/>
+      </w:rPr>
+    </w:lvl>
+    <w:lvl w:ilvl="4" w:tplc="04090003" w:tentative="1">
+      <w:start w:val="1"/>
+      <w:numFmt w:val="bullet"/>
+      <w:lvlText w:val="o"/>
+      <w:lvlJc w:val="left"/>
+      <w:pPr>
+        <w:ind w:left="3600" w:hanging="360"/>
+      </w:pPr>
+      <w:rPr>
+        <w:rFonts w:ascii="Courier New" w:hAnsi="Courier New" w:cs="Courier New" w:hint="default"/>
+      </w:rPr>
+    </w:lvl>
+    <w:lvl w:ilvl="5" w:tplc="04090005" w:tentative="1">
+      <w:start w:val="1"/>
+      <w:numFmt w:val="bullet"/>
+      <w:lvlText w:val=""/>
+      <w:lvlJc w:val="left"/>
+      <w:pPr>
+        <w:ind w:left="4320" w:hanging="360"/>
+      </w:pPr>
+      <w:rPr>
+        <w:rFonts w:ascii="Wingdings" w:hAnsi="Wingdings" w:hint="default"/>
+      </w:rPr>
+    </w:lvl>
+    <w:lvl w:ilvl="6" w:tplc="04090001" w:tentative="1">
+      <w:start w:val="1"/>
+      <w:numFmt w:val="bullet"/>
+      <w:lvlText w:val=""/>
+      <w:lvlJc w:val="left"/>
+      <w:pPr>
+        <w:ind w:left="5040" w:hanging="360"/>
+      </w:pPr>
+      <w:rPr>
+        <w:rFonts w:ascii="Symbol" w:hAnsi="Symbol" w:hint="default"/>
+      </w:rPr>
+    </w:lvl>
+    <w:lvl w:ilvl="7" w:tplc="04090003" w:tentative="1">
+      <w:start w:val="1"/>
+      <w:numFmt w:val="bullet"/>
+      <w:lvlText w:val="o"/>
+      <w:lvlJc w:val="left"/>
+      <w:pPr>
+        <w:ind w:left="5760" w:hanging="360"/>
+      </w:pPr>
+      <w:rPr>
+        <w:rFonts w:ascii="Courier New" w:hAnsi="Courier New" w:cs="Courier New" w:hint="default"/>
+      </w:rPr>
+    </w:lvl>
+    <w:lvl w:ilvl="8" w:tplc="04090005" w:tentative="1">
+      <w:start w:val="1"/>
+      <w:numFmt w:val="bullet"/>
+      <w:lvlText w:val=""/>
+      <w:lvlJc w:val="left"/>
+      <w:pPr>
+        <w:ind w:left="6480" w:hanging="360"/>
+      </w:pPr>
+      <w:rPr>
+        <w:rFonts w:ascii="Wingdings" w:hAnsi="Wingdings" w:hint="default"/>
+      </w:rPr>
+    </w:lvl>
+  </w:abstractNum>
+  <w:abstractNum w:abstractNumId="10" w15:restartNumberingAfterBreak="0">
     <w:nsid w:val="53C44F06"/>
     <w:multiLevelType w:val="hybridMultilevel"/>
     <w:tmpl w:val="B6A2FA3E"/>
@@ -3196,7 +3915,7 @@
       </w:rPr>
     </w:lvl>
   </w:abstractNum>
-  <w:abstractNum w:abstractNumId="9" w15:restartNumberingAfterBreak="0">
+  <w:abstractNum w:abstractNumId="11" w15:restartNumberingAfterBreak="0">
     <w:nsid w:val="5605530A"/>
     <w:multiLevelType w:val="hybridMultilevel"/>
     <w:tmpl w:val="E25C62AE"/>
@@ -3309,7 +4028,120 @@
       </w:rPr>
     </w:lvl>
   </w:abstractNum>
-  <w:abstractNum w:abstractNumId="10" w15:restartNumberingAfterBreak="0">
+  <w:abstractNum w:abstractNumId="12" w15:restartNumberingAfterBreak="0">
+    <w:nsid w:val="57453E47"/>
+    <w:multiLevelType w:val="hybridMultilevel"/>
+    <w:tmpl w:val="F26CC0EC"/>
+    <w:lvl w:ilvl="0" w:tplc="04090001">
+      <w:start w:val="1"/>
+      <w:numFmt w:val="bullet"/>
+      <w:lvlText w:val=""/>
+      <w:lvlJc w:val="left"/>
+      <w:pPr>
+        <w:ind w:left="720" w:hanging="360"/>
+      </w:pPr>
+      <w:rPr>
+        <w:rFonts w:ascii="Symbol" w:hAnsi="Symbol" w:hint="default"/>
+      </w:rPr>
+    </w:lvl>
+    <w:lvl w:ilvl="1" w:tplc="04090003" w:tentative="1">
+      <w:start w:val="1"/>
+      <w:numFmt w:val="bullet"/>
+      <w:lvlText w:val="o"/>
+      <w:lvlJc w:val="left"/>
+      <w:pPr>
+        <w:ind w:left="1440" w:hanging="360"/>
+      </w:pPr>
+      <w:rPr>
+        <w:rFonts w:ascii="Courier New" w:hAnsi="Courier New" w:cs="Courier New" w:hint="default"/>
+      </w:rPr>
+    </w:lvl>
+    <w:lvl w:ilvl="2" w:tplc="04090005" w:tentative="1">
+      <w:start w:val="1"/>
+      <w:numFmt w:val="bullet"/>
+      <w:lvlText w:val=""/>
+      <w:lvlJc w:val="left"/>
+      <w:pPr>
+        <w:ind w:left="2160" w:hanging="360"/>
+      </w:pPr>
+      <w:rPr>
+        <w:rFonts w:ascii="Wingdings" w:hAnsi="Wingdings" w:hint="default"/>
+      </w:rPr>
+    </w:lvl>
+    <w:lvl w:ilvl="3" w:tplc="04090001" w:tentative="1">
+      <w:start w:val="1"/>
+      <w:numFmt w:val="bullet"/>
+      <w:lvlText w:val=""/>
+      <w:lvlJc w:val="left"/>
+      <w:pPr>
+        <w:ind w:left="2880" w:hanging="360"/>
+      </w:pPr>
+      <w:rPr>
+        <w:rFonts w:ascii="Symbol" w:hAnsi="Symbol" w:hint="default"/>
+      </w:rPr>
+    </w:lvl>
+    <w:lvl w:ilvl="4" w:tplc="04090003" w:tentative="1">
+      <w:start w:val="1"/>
+      <w:numFmt w:val="bullet"/>
+      <w:lvlText w:val="o"/>
+      <w:lvlJc w:val="left"/>
+      <w:pPr>
+        <w:ind w:left="3600" w:hanging="360"/>
+      </w:pPr>
+      <w:rPr>
+        <w:rFonts w:ascii="Courier New" w:hAnsi="Courier New" w:cs="Courier New" w:hint="default"/>
+      </w:rPr>
+    </w:lvl>
+    <w:lvl w:ilvl="5" w:tplc="04090005" w:tentative="1">
+      <w:start w:val="1"/>
+      <w:numFmt w:val="bullet"/>
+      <w:lvlText w:val=""/>
+      <w:lvlJc w:val="left"/>
+      <w:pPr>
+        <w:ind w:left="4320" w:hanging="360"/>
+      </w:pPr>
+      <w:rPr>
+        <w:rFonts w:ascii="Wingdings" w:hAnsi="Wingdings" w:hint="default"/>
+      </w:rPr>
+    </w:lvl>
+    <w:lvl w:ilvl="6" w:tplc="04090001" w:tentative="1">
+      <w:start w:val="1"/>
+      <w:numFmt w:val="bullet"/>
+      <w:lvlText w:val=""/>
+      <w:lvlJc w:val="left"/>
+      <w:pPr>
+        <w:ind w:left="5040" w:hanging="360"/>
+      </w:pPr>
+      <w:rPr>
+        <w:rFonts w:ascii="Symbol" w:hAnsi="Symbol" w:hint="default"/>
+      </w:rPr>
+    </w:lvl>
+    <w:lvl w:ilvl="7" w:tplc="04090003" w:tentative="1">
+      <w:start w:val="1"/>
+      <w:numFmt w:val="bullet"/>
+      <w:lvlText w:val="o"/>
+      <w:lvlJc w:val="left"/>
+      <w:pPr>
+        <w:ind w:left="5760" w:hanging="360"/>
+      </w:pPr>
+      <w:rPr>
+        <w:rFonts w:ascii="Courier New" w:hAnsi="Courier New" w:cs="Courier New" w:hint="default"/>
+      </w:rPr>
+    </w:lvl>
+    <w:lvl w:ilvl="8" w:tplc="04090005" w:tentative="1">
+      <w:start w:val="1"/>
+      <w:numFmt w:val="bullet"/>
+      <w:lvlText w:val=""/>
+      <w:lvlJc w:val="left"/>
+      <w:pPr>
+        <w:ind w:left="6480" w:hanging="360"/>
+      </w:pPr>
+      <w:rPr>
+        <w:rFonts w:ascii="Wingdings" w:hAnsi="Wingdings" w:hint="default"/>
+      </w:rPr>
+    </w:lvl>
+  </w:abstractNum>
+  <w:abstractNum w:abstractNumId="13" w15:restartNumberingAfterBreak="0">
     <w:nsid w:val="611367C2"/>
     <w:multiLevelType w:val="hybridMultilevel"/>
     <w:tmpl w:val="7CAE8ACE"/>
@@ -3422,7 +4254,7 @@
       </w:rPr>
     </w:lvl>
   </w:abstractNum>
-  <w:abstractNum w:abstractNumId="11" w15:restartNumberingAfterBreak="0">
+  <w:abstractNum w:abstractNumId="14" w15:restartNumberingAfterBreak="0">
     <w:nsid w:val="62F35174"/>
     <w:multiLevelType w:val="hybridMultilevel"/>
     <w:tmpl w:val="42761B8C"/>
@@ -3535,7 +4367,7 @@
       </w:rPr>
     </w:lvl>
   </w:abstractNum>
-  <w:abstractNum w:abstractNumId="12" w15:restartNumberingAfterBreak="0">
+  <w:abstractNum w:abstractNumId="15" w15:restartNumberingAfterBreak="0">
     <w:nsid w:val="66A179F2"/>
     <w:multiLevelType w:val="hybridMultilevel"/>
     <w:tmpl w:val="2F24EA90"/>
@@ -3648,7 +4480,7 @@
       </w:rPr>
     </w:lvl>
   </w:abstractNum>
-  <w:abstractNum w:abstractNumId="13" w15:restartNumberingAfterBreak="0">
+  <w:abstractNum w:abstractNumId="16" w15:restartNumberingAfterBreak="0">
     <w:nsid w:val="67903E18"/>
     <w:multiLevelType w:val="hybridMultilevel"/>
     <w:tmpl w:val="171CF1EA"/>
@@ -3761,7 +4593,7 @@
       </w:rPr>
     </w:lvl>
   </w:abstractNum>
-  <w:abstractNum w:abstractNumId="14" w15:restartNumberingAfterBreak="0">
+  <w:abstractNum w:abstractNumId="17" w15:restartNumberingAfterBreak="0">
     <w:nsid w:val="7BD85177"/>
     <w:multiLevelType w:val="hybridMultilevel"/>
     <w:tmpl w:val="099AB8EE"/>
@@ -3873,7 +4705,7 @@
       </w:rPr>
     </w:lvl>
   </w:abstractNum>
-  <w:abstractNum w:abstractNumId="15" w15:restartNumberingAfterBreak="0">
+  <w:abstractNum w:abstractNumId="18" w15:restartNumberingAfterBreak="0">
     <w:nsid w:val="7E3331F2"/>
     <w:multiLevelType w:val="hybridMultilevel"/>
     <w:tmpl w:val="4258B054"/>
@@ -3986,52 +4818,61 @@
     </w:lvl>
   </w:abstractNum>
   <w:num w:numId="1">
-    <w:abstractNumId w:val="10"/>
+    <w:abstractNumId w:val="13"/>
   </w:num>
   <w:num w:numId="2">
+    <w:abstractNumId w:val="4"/>
+  </w:num>
+  <w:num w:numId="3">
+    <w:abstractNumId w:val="8"/>
+  </w:num>
+  <w:num w:numId="4">
+    <w:abstractNumId w:val="18"/>
+  </w:num>
+  <w:num w:numId="5">
+    <w:abstractNumId w:val="7"/>
+  </w:num>
+  <w:num w:numId="6">
+    <w:abstractNumId w:val="5"/>
+  </w:num>
+  <w:num w:numId="7">
+    <w:abstractNumId w:val="6"/>
+  </w:num>
+  <w:num w:numId="8">
+    <w:abstractNumId w:val="14"/>
+  </w:num>
+  <w:num w:numId="9">
+    <w:abstractNumId w:val="11"/>
+  </w:num>
+  <w:num w:numId="10">
+    <w:abstractNumId w:val="15"/>
+  </w:num>
+  <w:num w:numId="11">
     <w:abstractNumId w:val="3"/>
   </w:num>
-  <w:num w:numId="3">
-    <w:abstractNumId w:val="7"/>
-  </w:num>
-  <w:num w:numId="4">
-    <w:abstractNumId w:val="15"/>
-  </w:num>
-  <w:num w:numId="5">
-    <w:abstractNumId w:val="6"/>
-  </w:num>
-  <w:num w:numId="6">
-    <w:abstractNumId w:val="4"/>
-  </w:num>
-  <w:num w:numId="7">
-    <w:abstractNumId w:val="5"/>
-  </w:num>
-  <w:num w:numId="8">
-    <w:abstractNumId w:val="11"/>
-  </w:num>
-  <w:num w:numId="9">
-    <w:abstractNumId w:val="9"/>
-  </w:num>
-  <w:num w:numId="10">
-    <w:abstractNumId w:val="12"/>
-  </w:num>
-  <w:num w:numId="11">
-    <w:abstractNumId w:val="2"/>
-  </w:num>
   <w:num w:numId="12">
-    <w:abstractNumId w:val="13"/>
+    <w:abstractNumId w:val="16"/>
   </w:num>
   <w:num w:numId="13">
     <w:abstractNumId w:val="0"/>
   </w:num>
   <w:num w:numId="14">
-    <w:abstractNumId w:val="8"/>
+    <w:abstractNumId w:val="10"/>
   </w:num>
   <w:num w:numId="15">
-    <w:abstractNumId w:val="14"/>
+    <w:abstractNumId w:val="17"/>
   </w:num>
   <w:num w:numId="16">
+    <w:abstractNumId w:val="2"/>
+  </w:num>
+  <w:num w:numId="17">
+    <w:abstractNumId w:val="9"/>
+  </w:num>
+  <w:num w:numId="18">
     <w:abstractNumId w:val="1"/>
+  </w:num>
+  <w:num w:numId="19">
+    <w:abstractNumId w:val="12"/>
   </w:num>
 </w:numbering>
 </file>

</xml_diff>

<commit_message>
started on lesson 4
</commit_message>
<xml_diff>
--- a/Lesson 3 Choosing and Characterizing Metrics.docx
+++ b/Lesson 3 Choosing and Characterizing Metrics.docx
@@ -513,15 +513,7 @@
         <w:ind w:left="1080"/>
       </w:pPr>
       <w:r>
-        <w:t xml:space="preserve">Metrics to </w:t>
-      </w:r>
-      <w:proofErr w:type="gramStart"/>
-      <w:r>
-        <w:t>use:</w:t>
-      </w:r>
-      <w:proofErr w:type="gramEnd"/>
-      <w:r>
-        <w:t xml:space="preserve"> course completion (but it’s long-term)</w:t>
+        <w:t>Metrics to use: course completion (but it’s long-term)</w:t>
       </w:r>
     </w:p>
     <w:p>
@@ -1390,15 +1382,7 @@
     </w:p>
     <w:p>
       <w:r>
-        <w:t xml:space="preserve">Segmenting and filtering data </w:t>
-      </w:r>
-      <w:proofErr w:type="gramStart"/>
-      <w:r>
-        <w:t>is</w:t>
-      </w:r>
-      <w:proofErr w:type="gramEnd"/>
-      <w:r>
-        <w:t xml:space="preserve"> good for evaluating definitions and building intuitions for our data.</w:t>
+        <w:t>Segmenting and filtering data is good for evaluating definitions and building intuitions for our data.</w:t>
       </w:r>
     </w:p>
     <w:p>
@@ -1519,25 +1503,7 @@
           <w:sz w:val="22"/>
           <w:szCs w:val="22"/>
         </w:rPr>
-        <w:t xml:space="preserve">the change only impacts partial of our products, such as changes only made to English traffic or mobile app without the web version. Therefore, we need to </w:t>
-      </w:r>
-      <w:proofErr w:type="gramStart"/>
-      <w:r>
-        <w:rPr>
-          <w:rFonts w:asciiTheme="minorHAnsi" w:eastAsiaTheme="minorEastAsia" w:hAnsiTheme="minorHAnsi" w:cstheme="minorBidi"/>
-          <w:sz w:val="22"/>
-          <w:szCs w:val="22"/>
-        </w:rPr>
-        <w:t>filtering</w:t>
-      </w:r>
-      <w:proofErr w:type="gramEnd"/>
-      <w:r>
-        <w:rPr>
-          <w:rFonts w:asciiTheme="minorHAnsi" w:eastAsiaTheme="minorEastAsia" w:hAnsiTheme="minorHAnsi" w:cstheme="minorBidi"/>
-          <w:sz w:val="22"/>
-          <w:szCs w:val="22"/>
-        </w:rPr>
-        <w:t xml:space="preserve"> the traffic.</w:t>
+        <w:t>the change only impacts partial of our products, such as changes only made to English traffic or mobile app without the web version. Therefore, we need to filtering the traffic.</w:t>
       </w:r>
     </w:p>
     <w:p>
@@ -1651,15 +1617,7 @@
     </w:p>
     <w:p>
       <w:r>
-        <w:t xml:space="preserve">The same spike still </w:t>
-      </w:r>
-      <w:proofErr w:type="gramStart"/>
-      <w:r>
-        <w:t>exists</w:t>
-      </w:r>
-      <w:proofErr w:type="gramEnd"/>
-      <w:r>
-        <w:t xml:space="preserve"> and </w:t>
+        <w:t xml:space="preserve">The same spike still exists and </w:t>
       </w:r>
       <w:r>
         <w:t xml:space="preserve">one drop occurs </w:t>
@@ -1735,13 +1693,8 @@
       </w:r>
     </w:p>
     <w:p>
-      <w:proofErr w:type="gramStart"/>
-      <w:r>
-        <w:t>First</w:t>
-      </w:r>
-      <w:proofErr w:type="gramEnd"/>
-      <w:r>
-        <w:t xml:space="preserve"> we can look at different segments across our population and to see if one segment is causing the spike:</w:t>
+      <w:r>
+        <w:t>First we can look at different segments across our population and to see if one segment is causing the spike:</w:t>
       </w:r>
     </w:p>
     <w:p>
@@ -1791,15 +1744,7 @@
     </w:p>
     <w:p>
       <w:r>
-        <w:t xml:space="preserve">The spike happens only in </w:t>
-      </w:r>
-      <w:proofErr w:type="spellStart"/>
-      <w:r>
-        <w:t>Berzerkistan</w:t>
-      </w:r>
-      <w:proofErr w:type="spellEnd"/>
-      <w:r>
-        <w:t>. At this moment, we should talk to engineering teams and see if it’s caused by rogue IP addresses, maybe spams or robots.</w:t>
+        <w:t>The spike happens only in Berzerkistan. At this moment, we should talk to engineering teams and see if it’s caused by rogue IP addresses, maybe spams or robots.</w:t>
       </w:r>
     </w:p>
     <w:p>
@@ -1819,15 +1764,7 @@
         </w:numPr>
       </w:pPr>
       <w:r>
-        <w:t xml:space="preserve">Poisson distribution, such as the average </w:t>
-      </w:r>
-      <w:proofErr w:type="spellStart"/>
-      <w:r>
-        <w:t>staytime</w:t>
-      </w:r>
-      <w:proofErr w:type="spellEnd"/>
-      <w:r>
-        <w:t xml:space="preserve"> on the result page before traveling to a result.</w:t>
+        <w:t>Poisson distribution, such as the average staytime on the result page before traveling to a result.</w:t>
       </w:r>
     </w:p>
     <w:p>
@@ -1960,23 +1897,7 @@
         <w:spacing w:before="120"/>
       </w:pPr>
       <w:r>
-        <w:t xml:space="preserve">Pareto distribution, which will be heavy-tailed distribution, such as the frequency of words in a text (the most common word is </w:t>
-      </w:r>
-      <w:proofErr w:type="spellStart"/>
-      <w:r>
-        <w:t>eally</w:t>
-      </w:r>
-      <w:proofErr w:type="spellEnd"/>
-      <w:r>
-        <w:t xml:space="preserve"> </w:t>
-      </w:r>
-      <w:proofErr w:type="gramStart"/>
-      <w:r>
-        <w:t>really common</w:t>
-      </w:r>
-      <w:proofErr w:type="gramEnd"/>
-      <w:r>
-        <w:t xml:space="preserve"> compared to the next word in the list.)</w:t>
+        <w:t>Pareto distribution, which will be heavy-tailed distribution, such as the frequency of words in a text (the most common word is eally really common compared to the next word in the list.)</w:t>
       </w:r>
     </w:p>
     <w:p>
@@ -2207,15 +2128,7 @@
         <w:t xml:space="preserve">Look at experiment data. </w:t>
       </w:r>
       <w:r>
-        <w:t xml:space="preserve">A/A test is a good </w:t>
-      </w:r>
-      <w:proofErr w:type="spellStart"/>
-      <w:r>
-        <w:t>to</w:t>
-      </w:r>
-      <w:proofErr w:type="spellEnd"/>
-      <w:r>
-        <w:t xml:space="preserve"> way to test metric sensitivity. We can see if our metrics pick up any spurious differences between the two groups.</w:t>
+        <w:t>A/A test is a good to way to test metric sensitivity. We can see if our metrics pick up any spurious differences between the two groups.</w:t>
       </w:r>
       <w:r>
         <w:t xml:space="preserve"> </w:t>
@@ -2236,28 +2149,18 @@
         </w:numPr>
       </w:pPr>
       <w:r>
-        <w:t xml:space="preserve">Retrospective analysis. If we don’t have historical experiment data or don’t plan to run an experiment, we can look back at changes we know we made to our site and see if the metrics we’re interested in </w:t>
-      </w:r>
-      <w:proofErr w:type="gramStart"/>
-      <w:r>
-        <w:t>actually moved</w:t>
-      </w:r>
-      <w:proofErr w:type="gramEnd"/>
-      <w:r>
-        <w:t xml:space="preserve"> in conjunction with those changes.</w:t>
-      </w:r>
-    </w:p>
-    <w:p>
-      <w:r>
-        <w:t xml:space="preserve">For </w:t>
-      </w:r>
-      <w:proofErr w:type="gramStart"/>
-      <w:r>
-        <w:t>example ,we</w:t>
-      </w:r>
-      <w:proofErr w:type="gramEnd"/>
-      <w:r>
-        <w:t xml:space="preserve"> would like to choose summary metric for latency of a video (how long it takes to load the video).</w:t>
+        <w:t>Retrospective analysis. If we don’t have historical experiment data or don’t plan to run an experiment, we can look back at changes we know we made to our site and see if the metrics we’re interested in actually moved in conjunction with those changes.</w:t>
+      </w:r>
+    </w:p>
+    <w:p>
+      <w:r>
+        <w:t>For example,</w:t>
+      </w:r>
+      <w:r>
+        <w:t xml:space="preserve"> </w:t>
+      </w:r>
+      <w:r>
+        <w:t>we would like to choose summary metric for latency of a video (how long it takes to load the video).</w:t>
       </w:r>
     </w:p>
     <w:p>
@@ -2613,15 +2516,7 @@
         <w:t>th</w:t>
       </w:r>
       <w:r>
-        <w:t xml:space="preserve"> percentile </w:t>
-      </w:r>
-      <w:proofErr w:type="gramStart"/>
-      <w:r>
-        <w:t>are</w:t>
-      </w:r>
-      <w:proofErr w:type="gramEnd"/>
-      <w:r>
-        <w:t xml:space="preserve"> not sensitive enough.</w:t>
+        <w:t xml:space="preserve"> percentile are not sensitive enough.</w:t>
       </w:r>
       <w:r>
         <w:t xml:space="preserve"> They are not showing a change when we do make a change that we care about.</w:t>
@@ -2659,6 +2554,930 @@
       </w:r>
     </w:p>
     <w:p>
+      <w:pPr>
+        <w:pStyle w:val="Heading2"/>
+      </w:pPr>
+      <w:r>
+        <w:t>Calculating Variability</w:t>
+      </w:r>
+    </w:p>
+    <w:p>
+      <w:pPr>
+        <w:jc w:val="center"/>
+      </w:pPr>
+      <w:r>
+        <w:rPr>
+          <w:noProof/>
+        </w:rPr>
+        <w:drawing>
+          <wp:inline distT="0" distB="0" distL="0" distR="0" wp14:anchorId="75888D58" wp14:editId="389FEB0C">
+            <wp:extent cx="3507475" cy="1639820"/>
+            <wp:effectExtent l="0" t="0" r="0" b="0"/>
+            <wp:docPr id="9" name="Picture 9"/>
+            <wp:cNvGraphicFramePr>
+              <a:graphicFrameLocks xmlns:a="http://schemas.openxmlformats.org/drawingml/2006/main" noChangeAspect="1"/>
+            </wp:cNvGraphicFramePr>
+            <a:graphic xmlns:a="http://schemas.openxmlformats.org/drawingml/2006/main">
+              <a:graphicData uri="http://schemas.openxmlformats.org/drawingml/2006/picture">
+                <pic:pic xmlns:pic="http://schemas.openxmlformats.org/drawingml/2006/picture">
+                  <pic:nvPicPr>
+                    <pic:cNvPr id="1" name=""/>
+                    <pic:cNvPicPr/>
+                  </pic:nvPicPr>
+                  <pic:blipFill>
+                    <a:blip r:embed="rId20"/>
+                    <a:stretch>
+                      <a:fillRect/>
+                    </a:stretch>
+                  </pic:blipFill>
+                  <pic:spPr>
+                    <a:xfrm>
+                      <a:off x="0" y="0"/>
+                      <a:ext cx="3524908" cy="1647970"/>
+                    </a:xfrm>
+                    <a:prstGeom prst="rect">
+                      <a:avLst/>
+                    </a:prstGeom>
+                  </pic:spPr>
+                </pic:pic>
+              </a:graphicData>
+            </a:graphic>
+          </wp:inline>
+        </w:drawing>
+      </w:r>
+    </w:p>
+    <w:p>
+      <w:pPr>
+        <w:pStyle w:val="Heading2"/>
+      </w:pPr>
+      <w:r>
+        <w:t>Empirical variability</w:t>
+      </w:r>
+      <w:r>
+        <w:t xml:space="preserve"> </w:t>
+      </w:r>
+    </w:p>
+    <w:p>
+      <w:r>
+        <w:t>Sometimes we have no knowledge of the underlying distribution for our metrics, or the underlying distributions are not typical, we can either run a large A/A test or bootstrap on small samples to decide what the empirical variability for our metric.</w:t>
+      </w:r>
+    </w:p>
+    <w:p>
+      <w:pPr>
+        <w:rPr>
+          <w:b/>
+          <w:bCs/>
+        </w:rPr>
+      </w:pPr>
+      <w:r>
+        <w:rPr>
+          <w:b/>
+          <w:bCs/>
+        </w:rPr>
+        <w:t>Why wouldn’t we just use bootstrap instead of running large A/A test?</w:t>
+      </w:r>
+    </w:p>
+    <w:p>
+      <w:r>
+        <w:lastRenderedPageBreak/>
+        <w:t>If the experiment system is complicated</w:t>
+      </w:r>
+      <w:r>
+        <w:t>, A/A test is a good for testing on the system. It helps to answer questions such as ‘is our randomization function truly random’ or ‘do we have any other issues with regards to bias or weird population effects?’</w:t>
+      </w:r>
+      <w:r>
+        <w:t xml:space="preserve"> The difference we’re observing is due to the variability of underlying system, such as the user population or user behaviors. </w:t>
+      </w:r>
+    </w:p>
+    <w:p>
+      <w:pPr>
+        <w:pStyle w:val="Heading2"/>
+      </w:pPr>
+      <w:r>
+        <w:t>What’s the uses of A/A tests?</w:t>
+      </w:r>
+    </w:p>
+    <w:p>
+      <w:pPr>
+        <w:pStyle w:val="ListParagraph"/>
+        <w:numPr>
+          <w:ilvl w:val="0"/>
+          <w:numId w:val="19"/>
+        </w:numPr>
+      </w:pPr>
+      <w:r>
+        <w:t>Compare results to what we expect (sanity check)</w:t>
+      </w:r>
+    </w:p>
+    <w:p>
+      <w:pPr>
+        <w:pStyle w:val="ListParagraph"/>
+      </w:pPr>
+      <w:r>
+        <w:t>If there is discrepancy, maybe we made wrong assumptions about our data distribution.</w:t>
+      </w:r>
+    </w:p>
+    <w:p>
+      <w:pPr>
+        <w:pStyle w:val="ListParagraph"/>
+        <w:numPr>
+          <w:ilvl w:val="0"/>
+          <w:numId w:val="19"/>
+        </w:numPr>
+      </w:pPr>
+      <w:r>
+        <w:t>Estimate variance empirically and then use our assumptions about the distribution to calculate the confidence interval.</w:t>
+      </w:r>
+    </w:p>
+    <w:p>
+      <w:pPr>
+        <w:pStyle w:val="ListParagraph"/>
+        <w:numPr>
+          <w:ilvl w:val="0"/>
+          <w:numId w:val="19"/>
+        </w:numPr>
+      </w:pPr>
+      <w:r>
+        <w:t>If we do not want to make any assumptions about our data, we can directly estimate a confidence interval from the results of the A/A tests.</w:t>
+      </w:r>
+    </w:p>
+    <w:p>
+      <w:r>
+        <w:t>For example, if we want to look at A/A tests on click-through-probability</w:t>
+      </w:r>
+      <w:r>
+        <w:t xml:space="preserve"> and compare results to what we expect.</w:t>
+      </w:r>
+    </w:p>
+    <w:p>
+      <w:pPr>
+        <w:pStyle w:val="ListParagraph"/>
+        <w:numPr>
+          <w:ilvl w:val="0"/>
+          <w:numId w:val="20"/>
+        </w:numPr>
+      </w:pPr>
+      <w:r>
+        <w:t>20 experiments, each on 0.5% of the traffic. 50 users in each group.</w:t>
+      </w:r>
+    </w:p>
+    <w:p>
+      <w:pPr>
+        <w:pStyle w:val="ListParagraph"/>
+        <w:numPr>
+          <w:ilvl w:val="0"/>
+          <w:numId w:val="20"/>
+        </w:numPr>
+      </w:pPr>
+      <w:r>
+        <w:t>20 more, each on 1%, which has 100 users per group.</w:t>
+      </w:r>
+    </w:p>
+    <w:p>
+      <w:pPr>
+        <w:pStyle w:val="ListParagraph"/>
+        <w:numPr>
+          <w:ilvl w:val="0"/>
+          <w:numId w:val="20"/>
+        </w:numPr>
+      </w:pPr>
+      <w:r>
+        <w:t>10 more, each on 5%, which has 500 users per group.</w:t>
+      </w:r>
+    </w:p>
+    <w:p>
+      <w:pPr>
+        <w:rPr>
+          <w:b/>
+          <w:bCs/>
+        </w:rPr>
+      </w:pPr>
+      <w:r>
+        <w:rPr>
+          <w:b/>
+          <w:bCs/>
+        </w:rPr>
+        <w:t>So how many experiments will show a statistically significant difference at the 95% level?</w:t>
+      </w:r>
+    </w:p>
+    <w:p>
+      <w:r>
+        <w:t>95% confidence level means that out of 20 experiments, we expect to see 1 significant difference.</w:t>
+      </w:r>
+    </w:p>
+    <w:p>
+      <w:r>
+        <w:t>Analysis data:</w:t>
+      </w:r>
+    </w:p>
+    <w:p>
+      <w:hyperlink r:id="rId21" w:anchor="gid=0" w:history="1">
+        <w:r>
+          <w:rPr>
+            <w:rStyle w:val="Hyperlink"/>
+          </w:rPr>
+          <w:t>https://docs.google.com/spreadsheets/d/17wWNY2jkDlG9BDMYQq2l-ku_8HGajXuF2Zvy__dBEL4/edit#gid=0</w:t>
+        </w:r>
+      </w:hyperlink>
+    </w:p>
+    <w:p>
+      <w:r>
+        <w:t>The distributions get tighter as we increase sample size, which means the variance is decreasing with larger sample size.</w:t>
+      </w:r>
+    </w:p>
+    <w:p>
+      <w:pPr>
+        <w:pStyle w:val="Heading2"/>
+      </w:pPr>
+      <w:r>
+        <w:t>Estimate variance and calculate confidence interval</w:t>
+      </w:r>
+    </w:p>
+    <w:p>
+      <w:pPr>
+        <w:pStyle w:val="ListParagraph"/>
+        <w:numPr>
+          <w:ilvl w:val="0"/>
+          <w:numId w:val="21"/>
+        </w:numPr>
+      </w:pPr>
+      <w:r>
+        <w:t xml:space="preserve">Calculate the difference between two groups for each pair. </w:t>
+      </w:r>
+    </w:p>
+    <w:p>
+      <w:pPr>
+        <w:pStyle w:val="ListParagraph"/>
+        <w:numPr>
+          <w:ilvl w:val="0"/>
+          <w:numId w:val="21"/>
+        </w:numPr>
+      </w:pPr>
+      <w:r>
+        <w:t>Calculate the standard deviation of the differences.</w:t>
+      </w:r>
+    </w:p>
+    <w:p>
+      <w:pPr>
+        <w:pStyle w:val="ListParagraph"/>
+        <w:numPr>
+          <w:ilvl w:val="0"/>
+          <w:numId w:val="21"/>
+        </w:numPr>
+      </w:pPr>
+      <w:r>
+        <w:t>If we expect our metric follow a normal distribution,</w:t>
+      </w:r>
+    </w:p>
+    <w:p>
+      <w:pPr>
+        <w:pStyle w:val="ListParagraph"/>
+      </w:pPr>
+      <m:oMathPara>
+        <m:oMath>
+          <m:r>
+            <w:rPr>
+              <w:rFonts w:ascii="Cambria Math" w:hAnsi="Cambria Math"/>
+            </w:rPr>
+            <m:t>m=SD×</m:t>
+          </m:r>
+          <m:sSup>
+            <m:sSupPr>
+              <m:ctrlPr>
+                <w:rPr>
+                  <w:rFonts w:ascii="Cambria Math" w:hAnsi="Cambria Math"/>
+                  <w:i/>
+                </w:rPr>
+              </m:ctrlPr>
+            </m:sSupPr>
+            <m:e>
+              <m:r>
+                <w:rPr>
+                  <w:rFonts w:ascii="Cambria Math" w:hAnsi="Cambria Math"/>
+                </w:rPr>
+                <m:t>z</m:t>
+              </m:r>
+            </m:e>
+            <m:sup>
+              <m:r>
+                <w:rPr>
+                  <w:rFonts w:ascii="Cambria Math" w:hAnsi="Cambria Math"/>
+                </w:rPr>
+                <m:t>*</m:t>
+              </m:r>
+            </m:sup>
+          </m:sSup>
+        </m:oMath>
+      </m:oMathPara>
+    </w:p>
+    <w:p>
+      <w:pPr>
+        <w:pStyle w:val="ListParagraph"/>
+      </w:pPr>
+      <w:r>
+        <w:t>The margin of error is computed as the (</w:t>
+      </w:r>
+      <w:r>
+        <w:rPr>
+          <w:b/>
+          <w:bCs/>
+        </w:rPr>
+        <w:t>empirical</w:t>
+      </w:r>
+      <w:r>
+        <w:t>) standard deviation times z score of our confidence level. (95% CI -&gt; z = 1.96</w:t>
+      </w:r>
+      <w:r>
+        <w:t>, 90% -&gt; 1.65</w:t>
+      </w:r>
+      <w:r>
+        <w:t>)</w:t>
+      </w:r>
+    </w:p>
+    <w:p>
+      <w:pPr>
+        <w:pStyle w:val="ListParagraph"/>
+      </w:pPr>
+      <w:r>
+        <w:t>The CI will be,</w:t>
+      </w:r>
+    </w:p>
+    <w:p>
+      <w:pPr>
+        <w:pStyle w:val="ListParagraph"/>
+      </w:pPr>
+      <m:oMathPara>
+        <m:oMath>
+          <m:r>
+            <w:rPr>
+              <w:rFonts w:ascii="Cambria Math" w:hAnsi="Cambria Math"/>
+            </w:rPr>
+            <m:t>[mean-m, mean+m]</m:t>
+          </m:r>
+        </m:oMath>
+      </m:oMathPara>
+    </w:p>
+    <w:p>
+      <w:pPr>
+        <w:pStyle w:val="ListParagraph"/>
+      </w:pPr>
+      <w:r>
+        <w:t>We can check the histogram of our metric and see if it follows a normal distribution.</w:t>
+      </w:r>
+    </w:p>
+    <w:p>
+      <w:pPr>
+        <w:pStyle w:val="ListParagraph"/>
+      </w:pPr>
+      <w:r>
+        <w:rPr>
+          <w:b/>
+          <w:bCs/>
+        </w:rPr>
+        <w:t>Analytically</w:t>
+      </w:r>
+      <w:r>
+        <w:t>,</w:t>
+      </w:r>
+    </w:p>
+    <w:p>
+      <w:pPr>
+        <w:pStyle w:val="ListParagraph"/>
+      </w:pPr>
+      <m:oMathPara>
+        <m:oMath>
+          <m:r>
+            <w:rPr>
+              <w:rFonts w:ascii="Cambria Math" w:hAnsi="Cambria Math"/>
+            </w:rPr>
+            <m:t xml:space="preserve">SE= </m:t>
+          </m:r>
+          <m:rad>
+            <m:radPr>
+              <m:degHide m:val="1"/>
+              <m:ctrlPr>
+                <w:rPr>
+                  <w:rFonts w:ascii="Cambria Math" w:hAnsi="Cambria Math"/>
+                  <w:i/>
+                </w:rPr>
+              </m:ctrlPr>
+            </m:radPr>
+            <m:deg/>
+            <m:e>
+              <m:sSub>
+                <m:sSubPr>
+                  <m:ctrlPr>
+                    <w:rPr>
+                      <w:rFonts w:ascii="Cambria Math" w:hAnsi="Cambria Math"/>
+                      <w:i/>
+                    </w:rPr>
+                  </m:ctrlPr>
+                </m:sSubPr>
+                <m:e>
+                  <m:acc>
+                    <m:accPr>
+                      <m:ctrlPr>
+                        <w:rPr>
+                          <w:rFonts w:ascii="Cambria Math" w:hAnsi="Cambria Math"/>
+                          <w:i/>
+                        </w:rPr>
+                      </m:ctrlPr>
+                    </m:accPr>
+                    <m:e>
+                      <m:r>
+                        <w:rPr>
+                          <w:rFonts w:ascii="Cambria Math" w:hAnsi="Cambria Math"/>
+                        </w:rPr>
+                        <m:t>p</m:t>
+                      </m:r>
+                    </m:e>
+                  </m:acc>
+                </m:e>
+                <m:sub>
+                  <m:r>
+                    <w:rPr>
+                      <w:rFonts w:ascii="Cambria Math" w:hAnsi="Cambria Math"/>
+                    </w:rPr>
+                    <m:t>pool</m:t>
+                  </m:r>
+                </m:sub>
+              </m:sSub>
+              <m:r>
+                <w:rPr>
+                  <w:rFonts w:ascii="Cambria Math" w:hAnsi="Cambria Math"/>
+                </w:rPr>
+                <m:t>(1-</m:t>
+              </m:r>
+              <m:sSub>
+                <m:sSubPr>
+                  <m:ctrlPr>
+                    <w:rPr>
+                      <w:rFonts w:ascii="Cambria Math" w:hAnsi="Cambria Math"/>
+                      <w:i/>
+                    </w:rPr>
+                  </m:ctrlPr>
+                </m:sSubPr>
+                <m:e>
+                  <m:acc>
+                    <m:accPr>
+                      <m:ctrlPr>
+                        <w:rPr>
+                          <w:rFonts w:ascii="Cambria Math" w:hAnsi="Cambria Math"/>
+                          <w:i/>
+                        </w:rPr>
+                      </m:ctrlPr>
+                    </m:accPr>
+                    <m:e>
+                      <m:r>
+                        <w:rPr>
+                          <w:rFonts w:ascii="Cambria Math" w:hAnsi="Cambria Math"/>
+                        </w:rPr>
+                        <m:t>p</m:t>
+                      </m:r>
+                    </m:e>
+                  </m:acc>
+                </m:e>
+                <m:sub>
+                  <m:r>
+                    <w:rPr>
+                      <w:rFonts w:ascii="Cambria Math" w:hAnsi="Cambria Math"/>
+                    </w:rPr>
+                    <m:t>pool</m:t>
+                  </m:r>
+                </m:sub>
+              </m:sSub>
+              <m:r>
+                <w:rPr>
+                  <w:rFonts w:ascii="Cambria Math" w:hAnsi="Cambria Math"/>
+                </w:rPr>
+                <m:t>)</m:t>
+              </m:r>
+              <m:r>
+                <w:rPr>
+                  <w:rFonts w:ascii="Cambria Math" w:hAnsi="Cambria Math"/>
+                </w:rPr>
+                <m:t>(</m:t>
+              </m:r>
+              <m:f>
+                <m:fPr>
+                  <m:ctrlPr>
+                    <w:rPr>
+                      <w:rFonts w:ascii="Cambria Math" w:hAnsi="Cambria Math"/>
+                      <w:i/>
+                    </w:rPr>
+                  </m:ctrlPr>
+                </m:fPr>
+                <m:num>
+                  <m:r>
+                    <w:rPr>
+                      <w:rFonts w:ascii="Cambria Math" w:hAnsi="Cambria Math"/>
+                    </w:rPr>
+                    <m:t>1</m:t>
+                  </m:r>
+                </m:num>
+                <m:den>
+                  <m:sSub>
+                    <m:sSubPr>
+                      <m:ctrlPr>
+                        <w:rPr>
+                          <w:rFonts w:ascii="Cambria Math" w:hAnsi="Cambria Math"/>
+                          <w:i/>
+                        </w:rPr>
+                      </m:ctrlPr>
+                    </m:sSubPr>
+                    <m:e>
+                      <m:r>
+                        <w:rPr>
+                          <w:rFonts w:ascii="Cambria Math" w:hAnsi="Cambria Math"/>
+                        </w:rPr>
+                        <m:t>N</m:t>
+                      </m:r>
+                    </m:e>
+                    <m:sub>
+                      <m:r>
+                        <w:rPr>
+                          <w:rFonts w:ascii="Cambria Math" w:hAnsi="Cambria Math"/>
+                        </w:rPr>
+                        <m:t>controll</m:t>
+                      </m:r>
+                    </m:sub>
+                  </m:sSub>
+                </m:den>
+              </m:f>
+              <m:r>
+                <w:rPr>
+                  <w:rFonts w:ascii="Cambria Math" w:hAnsi="Cambria Math"/>
+                </w:rPr>
+                <m:t>+</m:t>
+              </m:r>
+              <m:f>
+                <m:fPr>
+                  <m:ctrlPr>
+                    <w:rPr>
+                      <w:rFonts w:ascii="Cambria Math" w:hAnsi="Cambria Math"/>
+                      <w:i/>
+                    </w:rPr>
+                  </m:ctrlPr>
+                </m:fPr>
+                <m:num>
+                  <m:r>
+                    <w:rPr>
+                      <w:rFonts w:ascii="Cambria Math" w:hAnsi="Cambria Math"/>
+                    </w:rPr>
+                    <m:t>1</m:t>
+                  </m:r>
+                </m:num>
+                <m:den>
+                  <m:sSub>
+                    <m:sSubPr>
+                      <m:ctrlPr>
+                        <w:rPr>
+                          <w:rFonts w:ascii="Cambria Math" w:hAnsi="Cambria Math"/>
+                          <w:i/>
+                        </w:rPr>
+                      </m:ctrlPr>
+                    </m:sSubPr>
+                    <m:e>
+                      <m:r>
+                        <w:rPr>
+                          <w:rFonts w:ascii="Cambria Math" w:hAnsi="Cambria Math"/>
+                        </w:rPr>
+                        <m:t>N</m:t>
+                      </m:r>
+                    </m:e>
+                    <m:sub>
+                      <m:r>
+                        <w:rPr>
+                          <w:rFonts w:ascii="Cambria Math" w:hAnsi="Cambria Math"/>
+                        </w:rPr>
+                        <m:t>experiment</m:t>
+                      </m:r>
+                    </m:sub>
+                  </m:sSub>
+                </m:den>
+              </m:f>
+              <m:r>
+                <w:rPr>
+                  <w:rFonts w:ascii="Cambria Math" w:hAnsi="Cambria Math"/>
+                </w:rPr>
+                <m:t>)</m:t>
+              </m:r>
+            </m:e>
+          </m:rad>
+        </m:oMath>
+      </m:oMathPara>
+    </w:p>
+    <w:p>
+      <w:pPr>
+        <w:pStyle w:val="ListParagraph"/>
+      </w:pPr>
+      <m:oMathPara>
+        <m:oMath>
+          <m:r>
+            <w:rPr>
+              <w:rFonts w:ascii="Cambria Math" w:hAnsi="Cambria Math"/>
+            </w:rPr>
+            <m:t xml:space="preserve">where, </m:t>
+          </m:r>
+          <m:sSub>
+            <m:sSubPr>
+              <m:ctrlPr>
+                <w:rPr>
+                  <w:rFonts w:ascii="Cambria Math" w:hAnsi="Cambria Math"/>
+                  <w:i/>
+                </w:rPr>
+              </m:ctrlPr>
+            </m:sSubPr>
+            <m:e>
+              <m:acc>
+                <m:accPr>
+                  <m:ctrlPr>
+                    <w:rPr>
+                      <w:rFonts w:ascii="Cambria Math" w:hAnsi="Cambria Math"/>
+                      <w:i/>
+                    </w:rPr>
+                  </m:ctrlPr>
+                </m:accPr>
+                <m:e>
+                  <m:r>
+                    <w:rPr>
+                      <w:rFonts w:ascii="Cambria Math" w:hAnsi="Cambria Math"/>
+                    </w:rPr>
+                    <m:t>p</m:t>
+                  </m:r>
+                </m:e>
+              </m:acc>
+            </m:e>
+            <m:sub>
+              <m:r>
+                <w:rPr>
+                  <w:rFonts w:ascii="Cambria Math" w:hAnsi="Cambria Math"/>
+                </w:rPr>
+                <m:t>pool</m:t>
+              </m:r>
+            </m:sub>
+          </m:sSub>
+          <m:r>
+            <w:rPr>
+              <w:rFonts w:ascii="Cambria Math" w:hAnsi="Cambria Math"/>
+            </w:rPr>
+            <m:t xml:space="preserve"> is the average value between control and experiment groups.</m:t>
+          </m:r>
+        </m:oMath>
+      </m:oMathPara>
+    </w:p>
+    <w:p>
+      <w:pPr>
+        <w:pStyle w:val="ListParagraph"/>
+      </w:pPr>
+      <w:r>
+        <w:lastRenderedPageBreak/>
+        <w:t>Therefore, we have slightly different margin of error for each experiment. For empirical situation, we only calculate one margin of error across all the experiments.</w:t>
+      </w:r>
+    </w:p>
+    <w:p>
+      <w:pPr>
+        <w:pStyle w:val="ListParagraph"/>
+        <w:numPr>
+          <w:ilvl w:val="0"/>
+          <w:numId w:val="21"/>
+        </w:numPr>
+      </w:pPr>
+      <w:r>
+        <w:t xml:space="preserve">If </w:t>
+      </w:r>
+      <w:r>
+        <w:t>no assumptions on the underlying distribution, we will directly estimate confidence interval. After running an A/A test, we sort all the differences, and select a box that includes only 95% of the values, which discards 2.5% data on each side.</w:t>
+      </w:r>
+    </w:p>
+    <w:p>
+      <w:pPr>
+        <w:pStyle w:val="ListParagraph"/>
+      </w:pPr>
+      <w:r>
+        <w:t>For example, if there are 40 data points, we sort the differences, discard the maximum and minimum values, the rest will compose our 95</w:t>
+      </w:r>
+      <w:r>
+        <w:t>%</w:t>
+      </w:r>
+      <w:r>
+        <w:t xml:space="preserve"> confidence interval. (40 * 0.025 = 1)</w:t>
+      </w:r>
+    </w:p>
+    <w:p>
+      <w:pPr>
+        <w:pStyle w:val="Heading2"/>
+      </w:pPr>
+      <w:r>
+        <w:t>Estimate variance by bootstrap</w:t>
+      </w:r>
+    </w:p>
+    <w:p>
+      <w:r>
+        <w:t xml:space="preserve">We only run 1 A/A test, but there are </w:t>
+      </w:r>
+      <w:r>
+        <w:t xml:space="preserve">dozens of data points in each group. </w:t>
+      </w:r>
+    </w:p>
+    <w:p>
+      <w:pPr>
+        <w:pStyle w:val="ListParagraph"/>
+        <w:numPr>
+          <w:ilvl w:val="0"/>
+          <w:numId w:val="22"/>
+        </w:numPr>
+      </w:pPr>
+      <w:r>
+        <w:t xml:space="preserve">Random sample from each group and calculate the </w:t>
+      </w:r>
+      <w:r>
+        <w:t>click-through-probability</w:t>
+      </w:r>
+      <w:r>
+        <w:t xml:space="preserve"> as it was a full experiment. </w:t>
+      </w:r>
+    </w:p>
+    <w:p>
+      <w:pPr>
+        <w:pStyle w:val="ListParagraph"/>
+        <w:numPr>
+          <w:ilvl w:val="0"/>
+          <w:numId w:val="22"/>
+        </w:numPr>
+      </w:pPr>
+      <w:r>
+        <w:t xml:space="preserve">Compute the difference in </w:t>
+      </w:r>
+      <w:r>
+        <w:t>click-through-probabilit</w:t>
+      </w:r>
+      <w:r>
+        <w:t>ies and use that as a simulated experiment.</w:t>
+      </w:r>
+    </w:p>
+    <w:p>
+      <w:pPr>
+        <w:pStyle w:val="ListParagraph"/>
+        <w:numPr>
+          <w:ilvl w:val="0"/>
+          <w:numId w:val="22"/>
+        </w:numPr>
+      </w:pPr>
+      <w:r>
+        <w:t>Repeat the above process over and over, and record the results.</w:t>
+      </w:r>
+    </w:p>
+    <w:p>
+      <w:pPr>
+        <w:pStyle w:val="ListParagraph"/>
+        <w:jc w:val="center"/>
+      </w:pPr>
+      <w:r>
+        <w:rPr>
+          <w:noProof/>
+        </w:rPr>
+        <w:drawing>
+          <wp:inline distT="0" distB="0" distL="0" distR="0" wp14:anchorId="5487C9EE" wp14:editId="6FF50A46">
+            <wp:extent cx="2723686" cy="1787856"/>
+            <wp:effectExtent l="0" t="0" r="635" b="3175"/>
+            <wp:docPr id="17" name="Picture 17"/>
+            <wp:cNvGraphicFramePr>
+              <a:graphicFrameLocks xmlns:a="http://schemas.openxmlformats.org/drawingml/2006/main" noChangeAspect="1"/>
+            </wp:cNvGraphicFramePr>
+            <a:graphic xmlns:a="http://schemas.openxmlformats.org/drawingml/2006/main">
+              <a:graphicData uri="http://schemas.openxmlformats.org/drawingml/2006/picture">
+                <pic:pic xmlns:pic="http://schemas.openxmlformats.org/drawingml/2006/picture">
+                  <pic:nvPicPr>
+                    <pic:cNvPr id="1" name=""/>
+                    <pic:cNvPicPr/>
+                  </pic:nvPicPr>
+                  <pic:blipFill>
+                    <a:blip r:embed="rId22"/>
+                    <a:stretch>
+                      <a:fillRect/>
+                    </a:stretch>
+                  </pic:blipFill>
+                  <pic:spPr>
+                    <a:xfrm>
+                      <a:off x="0" y="0"/>
+                      <a:ext cx="2760769" cy="1812198"/>
+                    </a:xfrm>
+                    <a:prstGeom prst="rect">
+                      <a:avLst/>
+                    </a:prstGeom>
+                  </pic:spPr>
+                </pic:pic>
+              </a:graphicData>
+            </a:graphic>
+          </wp:inline>
+        </w:drawing>
+      </w:r>
+    </w:p>
+    <w:p>
+      <w:pPr>
+        <w:pStyle w:val="ListParagraph"/>
+        <w:numPr>
+          <w:ilvl w:val="0"/>
+          <w:numId w:val="22"/>
+        </w:numPr>
+      </w:pPr>
+      <w:r>
+        <w:t>Draw the confidence interval based on bootstraps results.</w:t>
+      </w:r>
+    </w:p>
+    <w:p>
+      <w:pPr>
+        <w:pStyle w:val="ListParagraph"/>
+        <w:jc w:val="center"/>
+      </w:pPr>
+      <w:r>
+        <w:rPr>
+          <w:noProof/>
+        </w:rPr>
+        <w:drawing>
+          <wp:inline distT="0" distB="0" distL="0" distR="0" wp14:anchorId="31228D8E" wp14:editId="53005559">
+            <wp:extent cx="2958050" cy="1624083"/>
+            <wp:effectExtent l="0" t="0" r="0" b="0"/>
+            <wp:docPr id="18" name="Picture 18"/>
+            <wp:cNvGraphicFramePr>
+              <a:graphicFrameLocks xmlns:a="http://schemas.openxmlformats.org/drawingml/2006/main" noChangeAspect="1"/>
+            </wp:cNvGraphicFramePr>
+            <a:graphic xmlns:a="http://schemas.openxmlformats.org/drawingml/2006/main">
+              <a:graphicData uri="http://schemas.openxmlformats.org/drawingml/2006/picture">
+                <pic:pic xmlns:pic="http://schemas.openxmlformats.org/drawingml/2006/picture">
+                  <pic:nvPicPr>
+                    <pic:cNvPr id="1" name=""/>
+                    <pic:cNvPicPr/>
+                  </pic:nvPicPr>
+                  <pic:blipFill>
+                    <a:blip r:embed="rId23"/>
+                    <a:stretch>
+                      <a:fillRect/>
+                    </a:stretch>
+                  </pic:blipFill>
+                  <pic:spPr>
+                    <a:xfrm>
+                      <a:off x="0" y="0"/>
+                      <a:ext cx="2972366" cy="1631943"/>
+                    </a:xfrm>
+                    <a:prstGeom prst="rect">
+                      <a:avLst/>
+                    </a:prstGeom>
+                  </pic:spPr>
+                </pic:pic>
+              </a:graphicData>
+            </a:graphic>
+          </wp:inline>
+        </w:drawing>
+      </w:r>
+    </w:p>
+    <w:p>
+      <w:pPr>
+        <w:pStyle w:val="Heading2"/>
+      </w:pPr>
+      <w:r>
+        <w:t>Variability summary</w:t>
+      </w:r>
+    </w:p>
+    <w:p>
+      <w:pPr>
+        <w:pStyle w:val="ListParagraph"/>
+        <w:numPr>
+          <w:ilvl w:val="0"/>
+          <w:numId w:val="22"/>
+        </w:numPr>
+      </w:pPr>
+      <w:r>
+        <w:t>Some metrics with high variability might not be suitable for experiment in practical purpose, even if the metric makes a lot of business or product sense.</w:t>
+      </w:r>
+    </w:p>
+    <w:p>
+      <w:pPr>
+        <w:pStyle w:val="ListParagraph"/>
+        <w:numPr>
+          <w:ilvl w:val="0"/>
+          <w:numId w:val="22"/>
+        </w:numPr>
+      </w:pPr>
+      <w:r>
+        <w:t>In order to compute the variability, we need to understand the distribution of the underlying data. There are both analytical and empirical techniques for computing variability.</w:t>
+      </w:r>
+    </w:p>
+    <w:p>
+      <w:pPr>
+        <w:pStyle w:val="ListParagraph"/>
+        <w:numPr>
+          <w:ilvl w:val="0"/>
+          <w:numId w:val="22"/>
+        </w:numPr>
+      </w:pPr>
+      <w:r>
+        <w:t xml:space="preserve">Normally analysts spend more time on validating and choosing metrics </w:t>
+      </w:r>
+      <w:r>
+        <w:t>as opposed to evaluating the experiments themselves.</w:t>
+      </w:r>
       <w:bookmarkStart w:id="0" w:name="_GoBack"/>
       <w:bookmarkEnd w:id="0"/>
     </w:p>
@@ -3465,6 +4284,119 @@
     </w:lvl>
   </w:abstractNum>
   <w:abstractNum w:abstractNumId="7" w15:restartNumberingAfterBreak="0">
+    <w:nsid w:val="40B06682"/>
+    <w:multiLevelType w:val="hybridMultilevel"/>
+    <w:tmpl w:val="AF502518"/>
+    <w:lvl w:ilvl="0" w:tplc="04090003">
+      <w:start w:val="1"/>
+      <w:numFmt w:val="bullet"/>
+      <w:lvlText w:val="o"/>
+      <w:lvlJc w:val="left"/>
+      <w:pPr>
+        <w:ind w:left="720" w:hanging="360"/>
+      </w:pPr>
+      <w:rPr>
+        <w:rFonts w:ascii="Courier New" w:hAnsi="Courier New" w:cs="Courier New" w:hint="default"/>
+      </w:rPr>
+    </w:lvl>
+    <w:lvl w:ilvl="1" w:tplc="04090003" w:tentative="1">
+      <w:start w:val="1"/>
+      <w:numFmt w:val="bullet"/>
+      <w:lvlText w:val="o"/>
+      <w:lvlJc w:val="left"/>
+      <w:pPr>
+        <w:ind w:left="1440" w:hanging="360"/>
+      </w:pPr>
+      <w:rPr>
+        <w:rFonts w:ascii="Courier New" w:hAnsi="Courier New" w:cs="Courier New" w:hint="default"/>
+      </w:rPr>
+    </w:lvl>
+    <w:lvl w:ilvl="2" w:tplc="04090005" w:tentative="1">
+      <w:start w:val="1"/>
+      <w:numFmt w:val="bullet"/>
+      <w:lvlText w:val=""/>
+      <w:lvlJc w:val="left"/>
+      <w:pPr>
+        <w:ind w:left="2160" w:hanging="360"/>
+      </w:pPr>
+      <w:rPr>
+        <w:rFonts w:ascii="Wingdings" w:hAnsi="Wingdings" w:hint="default"/>
+      </w:rPr>
+    </w:lvl>
+    <w:lvl w:ilvl="3" w:tplc="04090001" w:tentative="1">
+      <w:start w:val="1"/>
+      <w:numFmt w:val="bullet"/>
+      <w:lvlText w:val=""/>
+      <w:lvlJc w:val="left"/>
+      <w:pPr>
+        <w:ind w:left="2880" w:hanging="360"/>
+      </w:pPr>
+      <w:rPr>
+        <w:rFonts w:ascii="Symbol" w:hAnsi="Symbol" w:hint="default"/>
+      </w:rPr>
+    </w:lvl>
+    <w:lvl w:ilvl="4" w:tplc="04090003" w:tentative="1">
+      <w:start w:val="1"/>
+      <w:numFmt w:val="bullet"/>
+      <w:lvlText w:val="o"/>
+      <w:lvlJc w:val="left"/>
+      <w:pPr>
+        <w:ind w:left="3600" w:hanging="360"/>
+      </w:pPr>
+      <w:rPr>
+        <w:rFonts w:ascii="Courier New" w:hAnsi="Courier New" w:cs="Courier New" w:hint="default"/>
+      </w:rPr>
+    </w:lvl>
+    <w:lvl w:ilvl="5" w:tplc="04090005" w:tentative="1">
+      <w:start w:val="1"/>
+      <w:numFmt w:val="bullet"/>
+      <w:lvlText w:val=""/>
+      <w:lvlJc w:val="left"/>
+      <w:pPr>
+        <w:ind w:left="4320" w:hanging="360"/>
+      </w:pPr>
+      <w:rPr>
+        <w:rFonts w:ascii="Wingdings" w:hAnsi="Wingdings" w:hint="default"/>
+      </w:rPr>
+    </w:lvl>
+    <w:lvl w:ilvl="6" w:tplc="04090001" w:tentative="1">
+      <w:start w:val="1"/>
+      <w:numFmt w:val="bullet"/>
+      <w:lvlText w:val=""/>
+      <w:lvlJc w:val="left"/>
+      <w:pPr>
+        <w:ind w:left="5040" w:hanging="360"/>
+      </w:pPr>
+      <w:rPr>
+        <w:rFonts w:ascii="Symbol" w:hAnsi="Symbol" w:hint="default"/>
+      </w:rPr>
+    </w:lvl>
+    <w:lvl w:ilvl="7" w:tplc="04090003" w:tentative="1">
+      <w:start w:val="1"/>
+      <w:numFmt w:val="bullet"/>
+      <w:lvlText w:val="o"/>
+      <w:lvlJc w:val="left"/>
+      <w:pPr>
+        <w:ind w:left="5760" w:hanging="360"/>
+      </w:pPr>
+      <w:rPr>
+        <w:rFonts w:ascii="Courier New" w:hAnsi="Courier New" w:cs="Courier New" w:hint="default"/>
+      </w:rPr>
+    </w:lvl>
+    <w:lvl w:ilvl="8" w:tplc="04090005" w:tentative="1">
+      <w:start w:val="1"/>
+      <w:numFmt w:val="bullet"/>
+      <w:lvlText w:val=""/>
+      <w:lvlJc w:val="left"/>
+      <w:pPr>
+        <w:ind w:left="6480" w:hanging="360"/>
+      </w:pPr>
+      <w:rPr>
+        <w:rFonts w:ascii="Wingdings" w:hAnsi="Wingdings" w:hint="default"/>
+      </w:rPr>
+    </w:lvl>
+  </w:abstractNum>
+  <w:abstractNum w:abstractNumId="8" w15:restartNumberingAfterBreak="0">
     <w:nsid w:val="466B47E9"/>
     <w:multiLevelType w:val="hybridMultilevel"/>
     <w:tmpl w:val="DCD0C7FC"/>
@@ -3577,7 +4509,7 @@
       </w:rPr>
     </w:lvl>
   </w:abstractNum>
-  <w:abstractNum w:abstractNumId="8" w15:restartNumberingAfterBreak="0">
+  <w:abstractNum w:abstractNumId="9" w15:restartNumberingAfterBreak="0">
     <w:nsid w:val="47583EFE"/>
     <w:multiLevelType w:val="hybridMultilevel"/>
     <w:tmpl w:val="B4A4A4DA"/>
@@ -3690,7 +4622,7 @@
       </w:rPr>
     </w:lvl>
   </w:abstractNum>
-  <w:abstractNum w:abstractNumId="9" w15:restartNumberingAfterBreak="0">
+  <w:abstractNum w:abstractNumId="10" w15:restartNumberingAfterBreak="0">
     <w:nsid w:val="4E2C469A"/>
     <w:multiLevelType w:val="hybridMultilevel"/>
     <w:tmpl w:val="8EF4A2E2"/>
@@ -3803,7 +4735,96 @@
       </w:rPr>
     </w:lvl>
   </w:abstractNum>
-  <w:abstractNum w:abstractNumId="10" w15:restartNumberingAfterBreak="0">
+  <w:abstractNum w:abstractNumId="11" w15:restartNumberingAfterBreak="0">
+    <w:nsid w:val="4F8B4658"/>
+    <w:multiLevelType w:val="hybridMultilevel"/>
+    <w:tmpl w:val="2570A5E2"/>
+    <w:lvl w:ilvl="0" w:tplc="0409000F">
+      <w:start w:val="1"/>
+      <w:numFmt w:val="decimal"/>
+      <w:lvlText w:val="%1."/>
+      <w:lvlJc w:val="left"/>
+      <w:pPr>
+        <w:ind w:left="720" w:hanging="360"/>
+      </w:pPr>
+      <w:rPr>
+        <w:rFonts w:hint="default"/>
+      </w:rPr>
+    </w:lvl>
+    <w:lvl w:ilvl="1" w:tplc="04090019" w:tentative="1">
+      <w:start w:val="1"/>
+      <w:numFmt w:val="lowerLetter"/>
+      <w:lvlText w:val="%2."/>
+      <w:lvlJc w:val="left"/>
+      <w:pPr>
+        <w:ind w:left="1440" w:hanging="360"/>
+      </w:pPr>
+    </w:lvl>
+    <w:lvl w:ilvl="2" w:tplc="0409001B" w:tentative="1">
+      <w:start w:val="1"/>
+      <w:numFmt w:val="lowerRoman"/>
+      <w:lvlText w:val="%3."/>
+      <w:lvlJc w:val="right"/>
+      <w:pPr>
+        <w:ind w:left="2160" w:hanging="180"/>
+      </w:pPr>
+    </w:lvl>
+    <w:lvl w:ilvl="3" w:tplc="0409000F" w:tentative="1">
+      <w:start w:val="1"/>
+      <w:numFmt w:val="decimal"/>
+      <w:lvlText w:val="%4."/>
+      <w:lvlJc w:val="left"/>
+      <w:pPr>
+        <w:ind w:left="2880" w:hanging="360"/>
+      </w:pPr>
+    </w:lvl>
+    <w:lvl w:ilvl="4" w:tplc="04090019" w:tentative="1">
+      <w:start w:val="1"/>
+      <w:numFmt w:val="lowerLetter"/>
+      <w:lvlText w:val="%5."/>
+      <w:lvlJc w:val="left"/>
+      <w:pPr>
+        <w:ind w:left="3600" w:hanging="360"/>
+      </w:pPr>
+    </w:lvl>
+    <w:lvl w:ilvl="5" w:tplc="0409001B" w:tentative="1">
+      <w:start w:val="1"/>
+      <w:numFmt w:val="lowerRoman"/>
+      <w:lvlText w:val="%6."/>
+      <w:lvlJc w:val="right"/>
+      <w:pPr>
+        <w:ind w:left="4320" w:hanging="180"/>
+      </w:pPr>
+    </w:lvl>
+    <w:lvl w:ilvl="6" w:tplc="0409000F" w:tentative="1">
+      <w:start w:val="1"/>
+      <w:numFmt w:val="decimal"/>
+      <w:lvlText w:val="%7."/>
+      <w:lvlJc w:val="left"/>
+      <w:pPr>
+        <w:ind w:left="5040" w:hanging="360"/>
+      </w:pPr>
+    </w:lvl>
+    <w:lvl w:ilvl="7" w:tplc="04090019" w:tentative="1">
+      <w:start w:val="1"/>
+      <w:numFmt w:val="lowerLetter"/>
+      <w:lvlText w:val="%8."/>
+      <w:lvlJc w:val="left"/>
+      <w:pPr>
+        <w:ind w:left="5760" w:hanging="360"/>
+      </w:pPr>
+    </w:lvl>
+    <w:lvl w:ilvl="8" w:tplc="0409001B" w:tentative="1">
+      <w:start w:val="1"/>
+      <w:numFmt w:val="lowerRoman"/>
+      <w:lvlText w:val="%9."/>
+      <w:lvlJc w:val="right"/>
+      <w:pPr>
+        <w:ind w:left="6480" w:hanging="180"/>
+      </w:pPr>
+    </w:lvl>
+  </w:abstractNum>
+  <w:abstractNum w:abstractNumId="12" w15:restartNumberingAfterBreak="0">
     <w:nsid w:val="53C44F06"/>
     <w:multiLevelType w:val="hybridMultilevel"/>
     <w:tmpl w:val="B6A2FA3E"/>
@@ -3915,7 +4936,7 @@
       </w:rPr>
     </w:lvl>
   </w:abstractNum>
-  <w:abstractNum w:abstractNumId="11" w15:restartNumberingAfterBreak="0">
+  <w:abstractNum w:abstractNumId="13" w15:restartNumberingAfterBreak="0">
     <w:nsid w:val="5605530A"/>
     <w:multiLevelType w:val="hybridMultilevel"/>
     <w:tmpl w:val="E25C62AE"/>
@@ -4028,10 +5049,10 @@
       </w:rPr>
     </w:lvl>
   </w:abstractNum>
-  <w:abstractNum w:abstractNumId="12" w15:restartNumberingAfterBreak="0">
+  <w:abstractNum w:abstractNumId="14" w15:restartNumberingAfterBreak="0">
     <w:nsid w:val="57453E47"/>
     <w:multiLevelType w:val="hybridMultilevel"/>
-    <w:tmpl w:val="F26CC0EC"/>
+    <w:tmpl w:val="C0D647A2"/>
     <w:lvl w:ilvl="0" w:tplc="04090001">
       <w:start w:val="1"/>
       <w:numFmt w:val="bullet"/>
@@ -4141,7 +5162,7 @@
       </w:rPr>
     </w:lvl>
   </w:abstractNum>
-  <w:abstractNum w:abstractNumId="13" w15:restartNumberingAfterBreak="0">
+  <w:abstractNum w:abstractNumId="15" w15:restartNumberingAfterBreak="0">
     <w:nsid w:val="611367C2"/>
     <w:multiLevelType w:val="hybridMultilevel"/>
     <w:tmpl w:val="7CAE8ACE"/>
@@ -4254,7 +5275,7 @@
       </w:rPr>
     </w:lvl>
   </w:abstractNum>
-  <w:abstractNum w:abstractNumId="14" w15:restartNumberingAfterBreak="0">
+  <w:abstractNum w:abstractNumId="16" w15:restartNumberingAfterBreak="0">
     <w:nsid w:val="62F35174"/>
     <w:multiLevelType w:val="hybridMultilevel"/>
     <w:tmpl w:val="42761B8C"/>
@@ -4367,7 +5388,7 @@
       </w:rPr>
     </w:lvl>
   </w:abstractNum>
-  <w:abstractNum w:abstractNumId="15" w15:restartNumberingAfterBreak="0">
+  <w:abstractNum w:abstractNumId="17" w15:restartNumberingAfterBreak="0">
     <w:nsid w:val="66A179F2"/>
     <w:multiLevelType w:val="hybridMultilevel"/>
     <w:tmpl w:val="2F24EA90"/>
@@ -4480,7 +5501,7 @@
       </w:rPr>
     </w:lvl>
   </w:abstractNum>
-  <w:abstractNum w:abstractNumId="16" w15:restartNumberingAfterBreak="0">
+  <w:abstractNum w:abstractNumId="18" w15:restartNumberingAfterBreak="0">
     <w:nsid w:val="67903E18"/>
     <w:multiLevelType w:val="hybridMultilevel"/>
     <w:tmpl w:val="171CF1EA"/>
@@ -4593,7 +5614,120 @@
       </w:rPr>
     </w:lvl>
   </w:abstractNum>
-  <w:abstractNum w:abstractNumId="17" w15:restartNumberingAfterBreak="0">
+  <w:abstractNum w:abstractNumId="19" w15:restartNumberingAfterBreak="0">
+    <w:nsid w:val="6DBF0D31"/>
+    <w:multiLevelType w:val="hybridMultilevel"/>
+    <w:tmpl w:val="C0AC2E24"/>
+    <w:lvl w:ilvl="0" w:tplc="04090001">
+      <w:start w:val="1"/>
+      <w:numFmt w:val="bullet"/>
+      <w:lvlText w:val=""/>
+      <w:lvlJc w:val="left"/>
+      <w:pPr>
+        <w:ind w:left="720" w:hanging="360"/>
+      </w:pPr>
+      <w:rPr>
+        <w:rFonts w:ascii="Symbol" w:hAnsi="Symbol" w:hint="default"/>
+      </w:rPr>
+    </w:lvl>
+    <w:lvl w:ilvl="1" w:tplc="04090003" w:tentative="1">
+      <w:start w:val="1"/>
+      <w:numFmt w:val="bullet"/>
+      <w:lvlText w:val="o"/>
+      <w:lvlJc w:val="left"/>
+      <w:pPr>
+        <w:ind w:left="1440" w:hanging="360"/>
+      </w:pPr>
+      <w:rPr>
+        <w:rFonts w:ascii="Courier New" w:hAnsi="Courier New" w:cs="Courier New" w:hint="default"/>
+      </w:rPr>
+    </w:lvl>
+    <w:lvl w:ilvl="2" w:tplc="04090005" w:tentative="1">
+      <w:start w:val="1"/>
+      <w:numFmt w:val="bullet"/>
+      <w:lvlText w:val=""/>
+      <w:lvlJc w:val="left"/>
+      <w:pPr>
+        <w:ind w:left="2160" w:hanging="360"/>
+      </w:pPr>
+      <w:rPr>
+        <w:rFonts w:ascii="Wingdings" w:hAnsi="Wingdings" w:hint="default"/>
+      </w:rPr>
+    </w:lvl>
+    <w:lvl w:ilvl="3" w:tplc="04090001" w:tentative="1">
+      <w:start w:val="1"/>
+      <w:numFmt w:val="bullet"/>
+      <w:lvlText w:val=""/>
+      <w:lvlJc w:val="left"/>
+      <w:pPr>
+        <w:ind w:left="2880" w:hanging="360"/>
+      </w:pPr>
+      <w:rPr>
+        <w:rFonts w:ascii="Symbol" w:hAnsi="Symbol" w:hint="default"/>
+      </w:rPr>
+    </w:lvl>
+    <w:lvl w:ilvl="4" w:tplc="04090003" w:tentative="1">
+      <w:start w:val="1"/>
+      <w:numFmt w:val="bullet"/>
+      <w:lvlText w:val="o"/>
+      <w:lvlJc w:val="left"/>
+      <w:pPr>
+        <w:ind w:left="3600" w:hanging="360"/>
+      </w:pPr>
+      <w:rPr>
+        <w:rFonts w:ascii="Courier New" w:hAnsi="Courier New" w:cs="Courier New" w:hint="default"/>
+      </w:rPr>
+    </w:lvl>
+    <w:lvl w:ilvl="5" w:tplc="04090005" w:tentative="1">
+      <w:start w:val="1"/>
+      <w:numFmt w:val="bullet"/>
+      <w:lvlText w:val=""/>
+      <w:lvlJc w:val="left"/>
+      <w:pPr>
+        <w:ind w:left="4320" w:hanging="360"/>
+      </w:pPr>
+      <w:rPr>
+        <w:rFonts w:ascii="Wingdings" w:hAnsi="Wingdings" w:hint="default"/>
+      </w:rPr>
+    </w:lvl>
+    <w:lvl w:ilvl="6" w:tplc="04090001" w:tentative="1">
+      <w:start w:val="1"/>
+      <w:numFmt w:val="bullet"/>
+      <w:lvlText w:val=""/>
+      <w:lvlJc w:val="left"/>
+      <w:pPr>
+        <w:ind w:left="5040" w:hanging="360"/>
+      </w:pPr>
+      <w:rPr>
+        <w:rFonts w:ascii="Symbol" w:hAnsi="Symbol" w:hint="default"/>
+      </w:rPr>
+    </w:lvl>
+    <w:lvl w:ilvl="7" w:tplc="04090003" w:tentative="1">
+      <w:start w:val="1"/>
+      <w:numFmt w:val="bullet"/>
+      <w:lvlText w:val="o"/>
+      <w:lvlJc w:val="left"/>
+      <w:pPr>
+        <w:ind w:left="5760" w:hanging="360"/>
+      </w:pPr>
+      <w:rPr>
+        <w:rFonts w:ascii="Courier New" w:hAnsi="Courier New" w:cs="Courier New" w:hint="default"/>
+      </w:rPr>
+    </w:lvl>
+    <w:lvl w:ilvl="8" w:tplc="04090005" w:tentative="1">
+      <w:start w:val="1"/>
+      <w:numFmt w:val="bullet"/>
+      <w:lvlText w:val=""/>
+      <w:lvlJc w:val="left"/>
+      <w:pPr>
+        <w:ind w:left="6480" w:hanging="360"/>
+      </w:pPr>
+      <w:rPr>
+        <w:rFonts w:ascii="Wingdings" w:hAnsi="Wingdings" w:hint="default"/>
+      </w:rPr>
+    </w:lvl>
+  </w:abstractNum>
+  <w:abstractNum w:abstractNumId="20" w15:restartNumberingAfterBreak="0">
     <w:nsid w:val="7BD85177"/>
     <w:multiLevelType w:val="hybridMultilevel"/>
     <w:tmpl w:val="099AB8EE"/>
@@ -4705,7 +5839,7 @@
       </w:rPr>
     </w:lvl>
   </w:abstractNum>
-  <w:abstractNum w:abstractNumId="18" w15:restartNumberingAfterBreak="0">
+  <w:abstractNum w:abstractNumId="21" w15:restartNumberingAfterBreak="0">
     <w:nsid w:val="7E3331F2"/>
     <w:multiLevelType w:val="hybridMultilevel"/>
     <w:tmpl w:val="4258B054"/>
@@ -4818,19 +5952,19 @@
     </w:lvl>
   </w:abstractNum>
   <w:num w:numId="1">
-    <w:abstractNumId w:val="13"/>
+    <w:abstractNumId w:val="15"/>
   </w:num>
   <w:num w:numId="2">
     <w:abstractNumId w:val="4"/>
   </w:num>
   <w:num w:numId="3">
-    <w:abstractNumId w:val="8"/>
+    <w:abstractNumId w:val="9"/>
   </w:num>
   <w:num w:numId="4">
-    <w:abstractNumId w:val="18"/>
+    <w:abstractNumId w:val="21"/>
   </w:num>
   <w:num w:numId="5">
-    <w:abstractNumId w:val="7"/>
+    <w:abstractNumId w:val="8"/>
   </w:num>
   <w:num w:numId="6">
     <w:abstractNumId w:val="5"/>
@@ -4839,40 +5973,49 @@
     <w:abstractNumId w:val="6"/>
   </w:num>
   <w:num w:numId="8">
-    <w:abstractNumId w:val="14"/>
+    <w:abstractNumId w:val="16"/>
   </w:num>
   <w:num w:numId="9">
-    <w:abstractNumId w:val="11"/>
+    <w:abstractNumId w:val="13"/>
   </w:num>
   <w:num w:numId="10">
-    <w:abstractNumId w:val="15"/>
+    <w:abstractNumId w:val="17"/>
   </w:num>
   <w:num w:numId="11">
     <w:abstractNumId w:val="3"/>
   </w:num>
   <w:num w:numId="12">
-    <w:abstractNumId w:val="16"/>
+    <w:abstractNumId w:val="18"/>
   </w:num>
   <w:num w:numId="13">
     <w:abstractNumId w:val="0"/>
   </w:num>
   <w:num w:numId="14">
-    <w:abstractNumId w:val="10"/>
+    <w:abstractNumId w:val="12"/>
   </w:num>
   <w:num w:numId="15">
-    <w:abstractNumId w:val="17"/>
+    <w:abstractNumId w:val="20"/>
   </w:num>
   <w:num w:numId="16">
     <w:abstractNumId w:val="2"/>
   </w:num>
   <w:num w:numId="17">
-    <w:abstractNumId w:val="9"/>
+    <w:abstractNumId w:val="10"/>
   </w:num>
   <w:num w:numId="18">
     <w:abstractNumId w:val="1"/>
   </w:num>
   <w:num w:numId="19">
-    <w:abstractNumId w:val="12"/>
+    <w:abstractNumId w:val="14"/>
+  </w:num>
+  <w:num w:numId="20">
+    <w:abstractNumId w:val="7"/>
+  </w:num>
+  <w:num w:numId="21">
+    <w:abstractNumId w:val="11"/>
+  </w:num>
+  <w:num w:numId="22">
+    <w:abstractNumId w:val="19"/>
   </w:num>
 </w:numbering>
 </file>
@@ -5409,6 +6552,18 @@
       <w:szCs w:val="24"/>
     </w:rPr>
   </w:style>
+  <w:style w:type="character" w:styleId="Hyperlink">
+    <w:name w:val="Hyperlink"/>
+    <w:basedOn w:val="DefaultParagraphFont"/>
+    <w:uiPriority w:val="99"/>
+    <w:semiHidden/>
+    <w:unhideWhenUsed/>
+    <w:rsid w:val="00646E09"/>
+    <w:rPr>
+      <w:color w:val="0000FF"/>
+      <w:u w:val="single"/>
+    </w:rPr>
+  </w:style>
 </w:styles>
 </file>
 

</xml_diff>